<commit_message>
Relatório atualizado e envio de UML em enterprise (tudo na pasta docs)
</commit_message>
<xml_diff>
--- a/docs/Relatorio-LPOO.docx
+++ b/docs/Relatorio-LPOO.docx
@@ -1,6 +1,6 @@
 
 <file path=word/document.xml><?xml version="1.0" encoding="utf-8"?>
-<w:document xmlns:wpc="http://schemas.microsoft.com/office/word/2010/wordprocessingCanvas" xmlns:mc="http://schemas.openxmlformats.org/markup-compatibility/2006" xmlns:o="urn:schemas-microsoft-com:office:office" xmlns:r="http://schemas.openxmlformats.org/officeDocument/2006/relationships" xmlns:m="http://schemas.openxmlformats.org/officeDocument/2006/math" xmlns:v="urn:schemas-microsoft-com:vml" xmlns:wp14="http://schemas.microsoft.com/office/word/2010/wordprocessingDrawing" xmlns:wp="http://schemas.openxmlformats.org/drawingml/2006/wordprocessingDrawing" xmlns:w10="urn:schemas-microsoft-com:office:word" xmlns:w="http://schemas.openxmlformats.org/wordprocessingml/2006/main" xmlns:w14="http://schemas.microsoft.com/office/word/2010/wordml" xmlns:w15="http://schemas.microsoft.com/office/word/2012/wordml" xmlns:wpg="http://schemas.microsoft.com/office/word/2010/wordprocessingGroup" xmlns:wpi="http://schemas.microsoft.com/office/word/2010/wordprocessingInk" xmlns:wne="http://schemas.microsoft.com/office/word/2006/wordml" xmlns:wps="http://schemas.microsoft.com/office/word/2010/wordprocessingShape" mc:Ignorable="w14 w15 wp14">
+<w:document xmlns:ve="http://schemas.openxmlformats.org/markup-compatibility/2006" xmlns:o="urn:schemas-microsoft-com:office:office" xmlns:r="http://schemas.openxmlformats.org/officeDocument/2006/relationships" xmlns:m="http://schemas.openxmlformats.org/officeDocument/2006/math" xmlns:v="urn:schemas-microsoft-com:vml" xmlns:wp="http://schemas.openxmlformats.org/drawingml/2006/wordprocessingDrawing" xmlns:w10="urn:schemas-microsoft-com:office:word" xmlns:w="http://schemas.openxmlformats.org/wordprocessingml/2006/main" xmlns:wne="http://schemas.microsoft.com/office/word/2006/wordml">
   <w:body>
     <w:p/>
     <w:p>
@@ -268,35 +268,34 @@
         </w:rPr>
         <w:t>3. Conceção e Implementação</w:t>
       </w:r>
-    </w:p>
-    <w:p>
-      <w:pPr>
+      <w:r>
         <w:rPr>
           <w:sz w:val="32"/>
           <w:szCs w:val="32"/>
         </w:rPr>
-      </w:pPr>
-      <w:r>
+        <w:t xml:space="preserve"> - pág. 7, 8, 9</w:t>
+      </w:r>
+    </w:p>
+    <w:p>
+      <w:pPr>
         <w:rPr>
           <w:sz w:val="32"/>
           <w:szCs w:val="32"/>
         </w:rPr>
-        <w:t>4. Conclusões</w:t>
-      </w:r>
-    </w:p>
-    <w:p>
-      <w:pPr>
+      </w:pPr>
+      <w:r>
         <w:rPr>
           <w:sz w:val="32"/>
           <w:szCs w:val="32"/>
         </w:rPr>
-      </w:pPr>
+        <w:t>4. Conclusões</w:t>
+      </w:r>
       <w:r>
         <w:rPr>
           <w:sz w:val="32"/>
           <w:szCs w:val="32"/>
         </w:rPr>
-        <w:t>5. Referências</w:t>
+        <w:t xml:space="preserve"> - pág. 10</w:t>
       </w:r>
     </w:p>
     <w:p>
@@ -311,22 +310,44 @@
           <w:sz w:val="32"/>
           <w:szCs w:val="32"/>
         </w:rPr>
-        <w:br w:type="page"/>
-      </w:r>
-    </w:p>
-    <w:p>
-      <w:pPr>
-        <w:jc w:val="center"/>
+        <w:t>5. Referências</w:t>
+      </w:r>
+      <w:r>
         <w:rPr>
           <w:sz w:val="32"/>
           <w:szCs w:val="32"/>
         </w:rPr>
-      </w:pPr>
-      <w:r>
+        <w:t xml:space="preserve"> - pág. 11</w:t>
+      </w:r>
+    </w:p>
+    <w:p>
+      <w:pPr>
         <w:rPr>
           <w:sz w:val="32"/>
           <w:szCs w:val="32"/>
         </w:rPr>
+      </w:pPr>
+      <w:r>
+        <w:rPr>
+          <w:sz w:val="32"/>
+          <w:szCs w:val="32"/>
+        </w:rPr>
+        <w:br w:type="page"/>
+      </w:r>
+    </w:p>
+    <w:p>
+      <w:pPr>
+        <w:jc w:val="center"/>
+        <w:rPr>
+          <w:sz w:val="32"/>
+          <w:szCs w:val="32"/>
+        </w:rPr>
+      </w:pPr>
+      <w:r>
+        <w:rPr>
+          <w:sz w:val="32"/>
+          <w:szCs w:val="32"/>
+        </w:rPr>
         <w:lastRenderedPageBreak/>
         <w:t>Introdução</w:t>
       </w:r>
@@ -353,6 +374,13 @@
         </w:rPr>
         <w:t xml:space="preserve">O objetivo do relatório é poder explicar e abordar através de um método mais formal o trabalho realizado para a disciplina de LPOO. </w:t>
       </w:r>
+      <w:r>
+        <w:rPr>
+          <w:sz w:val="28"/>
+          <w:szCs w:val="28"/>
+        </w:rPr>
+        <w:t xml:space="preserve">Assim, esperamos que o projeto seja mais claro de entender e que possamos abordar todos os métodos que utilizamos e todos os problemas e respetivas soluções encontradas. </w:t>
+      </w:r>
     </w:p>
     <w:p>
       <w:pPr>
@@ -369,6 +397,13 @@
         </w:rPr>
         <w:tab/>
         <w:t>O objetivo do programa é tentar chegar ao fim de cada nível (existem 5) com os recursos dados ao utilizador. Estes recursos consistem em caixas limitadas em número que é necessário colocar ao longo do nível para poder atingir a saída.</w:t>
+      </w:r>
+      <w:r>
+        <w:rPr>
+          <w:sz w:val="28"/>
+          <w:szCs w:val="28"/>
+        </w:rPr>
+        <w:t xml:space="preserve"> Ao longo do jogo é possível ligar ou desligar a música, retroceder para o menu anterior (o menu inicial) e até mesmo reiniciar o nível, caso se tenha perdido a possibilidade da resolução do mesmo. A primeira vez que a aplicação é corrida, é mostrado um pequeno tutorial para que o utilizador possa compreender melhor os controlos do jogo.</w:t>
       </w:r>
     </w:p>
     <w:p>
@@ -1032,7 +1067,7 @@
     </w:p>
     <w:p>
       <w:pPr>
-        <w:pStyle w:val="ListParagraph"/>
+        <w:pStyle w:val="PargrafodaLista"/>
         <w:numPr>
           <w:ilvl w:val="0"/>
           <w:numId w:val="4"/>
@@ -1072,19 +1107,81 @@
           <w:szCs w:val="26"/>
         </w:rPr>
         <w:tab/>
-        <w:t>Aqui encontra-se tudo o que gere a lógica de jogo, como apanhar e remover caixas.</w:t>
-      </w:r>
-      <w:r>
-        <w:rPr>
-          <w:sz w:val="26"/>
-          <w:szCs w:val="26"/>
-        </w:rPr>
-        <w:t xml:space="preserve"> (inserir UML a seguir)</w:t>
-      </w:r>
-    </w:p>
-    <w:p>
-      <w:pPr>
-        <w:pStyle w:val="ListParagraph"/>
+        <w:t>Aqui encontra-se tudo o que gere a lógica de jogo</w:t>
+      </w:r>
+      <w:r>
+        <w:rPr>
+          <w:sz w:val="26"/>
+          <w:szCs w:val="26"/>
+        </w:rPr>
+        <w:t>, como apanhar e remover caixas. A lógica de jogo garante que não haja erros no que toca a manusear os elementos disponíveis no mapa:</w:t>
+      </w:r>
+    </w:p>
+    <w:p>
+      <w:pPr>
+        <w:jc w:val="both"/>
+        <w:rPr>
+          <w:sz w:val="26"/>
+          <w:szCs w:val="26"/>
+        </w:rPr>
+      </w:pPr>
+      <w:r>
+        <w:rPr>
+          <w:noProof/>
+          <w:sz w:val="26"/>
+          <w:szCs w:val="26"/>
+          <w:lang w:eastAsia="pt-PT"/>
+        </w:rPr>
+        <w:drawing>
+          <wp:inline distT="0" distB="0" distL="0" distR="0">
+            <wp:extent cx="4274820" cy="2545080"/>
+            <wp:effectExtent l="19050" t="0" r="0" b="0"/>
+            <wp:docPr id="8" name="Imagem 3" descr="C:\Users\Miguel\Desktop\Screenshot_5.png"/>
+            <wp:cNvGraphicFramePr>
+              <a:graphicFrameLocks xmlns:a="http://schemas.openxmlformats.org/drawingml/2006/main" noChangeAspect="1"/>
+            </wp:cNvGraphicFramePr>
+            <a:graphic xmlns:a="http://schemas.openxmlformats.org/drawingml/2006/main">
+              <a:graphicData uri="http://schemas.openxmlformats.org/drawingml/2006/picture">
+                <pic:pic xmlns:pic="http://schemas.openxmlformats.org/drawingml/2006/picture">
+                  <pic:nvPicPr>
+                    <pic:cNvPr id="0" name="Picture 3" descr="C:\Users\Miguel\Desktop\Screenshot_5.png"/>
+                    <pic:cNvPicPr>
+                      <a:picLocks noChangeAspect="1" noChangeArrowheads="1"/>
+                    </pic:cNvPicPr>
+                  </pic:nvPicPr>
+                  <pic:blipFill>
+                    <a:blip r:embed="rId14" cstate="print"/>
+                    <a:srcRect/>
+                    <a:stretch>
+                      <a:fillRect/>
+                    </a:stretch>
+                  </pic:blipFill>
+                  <pic:spPr bwMode="auto">
+                    <a:xfrm>
+                      <a:off x="0" y="0"/>
+                      <a:ext cx="4274820" cy="2545080"/>
+                    </a:xfrm>
+                    <a:prstGeom prst="rect">
+                      <a:avLst/>
+                    </a:prstGeom>
+                    <a:noFill/>
+                    <a:ln w="9525">
+                      <a:noFill/>
+                      <a:miter lim="800000"/>
+                      <a:headEnd/>
+                      <a:tailEnd/>
+                    </a:ln>
+                  </pic:spPr>
+                </pic:pic>
+              </a:graphicData>
+            </a:graphic>
+          </wp:inline>
+        </w:drawing>
+      </w:r>
+    </w:p>
+    <w:p>
+      <w:pPr>
+        <w:pStyle w:val="PargrafodaLista"/>
         <w:numPr>
           <w:ilvl w:val="0"/>
           <w:numId w:val="4"/>
@@ -1113,6 +1210,75 @@
       </w:pPr>
       <w:r>
         <w:rPr>
+          <w:noProof/>
+          <w:sz w:val="26"/>
+          <w:szCs w:val="26"/>
+          <w:lang w:eastAsia="pt-PT"/>
+        </w:rPr>
+        <w:drawing>
+          <wp:anchor distT="0" distB="0" distL="114300" distR="114300" simplePos="0" relativeHeight="251663360" behindDoc="1" locked="0" layoutInCell="1" allowOverlap="1">
+            <wp:simplePos x="0" y="0"/>
+            <wp:positionH relativeFrom="column">
+              <wp:posOffset>1271905</wp:posOffset>
+            </wp:positionH>
+            <wp:positionV relativeFrom="paragraph">
+              <wp:posOffset>760095</wp:posOffset>
+            </wp:positionV>
+            <wp:extent cx="3021330" cy="2811780"/>
+            <wp:effectExtent l="19050" t="0" r="7620" b="0"/>
+            <wp:wrapTight wrapText="bothSides">
+              <wp:wrapPolygon edited="0">
+                <wp:start x="-136" y="0"/>
+                <wp:lineTo x="-136" y="21512"/>
+                <wp:lineTo x="21654" y="21512"/>
+                <wp:lineTo x="21654" y="0"/>
+                <wp:lineTo x="-136" y="0"/>
+              </wp:wrapPolygon>
+            </wp:wrapTight>
+            <wp:docPr id="9" name="Imagem 4" descr="C:\Users\Miguel\Desktop\Screenshot_3.png"/>
+            <wp:cNvGraphicFramePr>
+              <a:graphicFrameLocks xmlns:a="http://schemas.openxmlformats.org/drawingml/2006/main" noChangeAspect="1"/>
+            </wp:cNvGraphicFramePr>
+            <a:graphic xmlns:a="http://schemas.openxmlformats.org/drawingml/2006/main">
+              <a:graphicData uri="http://schemas.openxmlformats.org/drawingml/2006/picture">
+                <pic:pic xmlns:pic="http://schemas.openxmlformats.org/drawingml/2006/picture">
+                  <pic:nvPicPr>
+                    <pic:cNvPr id="0" name="Picture 4" descr="C:\Users\Miguel\Desktop\Screenshot_3.png"/>
+                    <pic:cNvPicPr>
+                      <a:picLocks noChangeAspect="1" noChangeArrowheads="1"/>
+                    </pic:cNvPicPr>
+                  </pic:nvPicPr>
+                  <pic:blipFill>
+                    <a:blip r:embed="rId15" cstate="print"/>
+                    <a:srcRect/>
+                    <a:stretch>
+                      <a:fillRect/>
+                    </a:stretch>
+                  </pic:blipFill>
+                  <pic:spPr bwMode="auto">
+                    <a:xfrm>
+                      <a:off x="0" y="0"/>
+                      <a:ext cx="3021330" cy="2811780"/>
+                    </a:xfrm>
+                    <a:prstGeom prst="rect">
+                      <a:avLst/>
+                    </a:prstGeom>
+                    <a:noFill/>
+                    <a:ln w="9525">
+                      <a:noFill/>
+                      <a:miter lim="800000"/>
+                      <a:headEnd/>
+                      <a:tailEnd/>
+                    </a:ln>
+                  </pic:spPr>
+                </pic:pic>
+              </a:graphicData>
+            </a:graphic>
+          </wp:anchor>
+        </w:drawing>
+      </w:r>
+      <w:r>
+        <w:rPr>
           <w:sz w:val="26"/>
           <w:szCs w:val="26"/>
         </w:rPr>
@@ -1124,19 +1290,60 @@
           <w:szCs w:val="26"/>
         </w:rPr>
         <w:tab/>
-        <w:t>Neste package encontram-se classes como a classe Box (que cria caixas, paredes e "vazio"), Map que cria o mapa do jogo e a classe Position que cria posições para cada elemento do jogo.</w:t>
-      </w:r>
-      <w:r>
-        <w:rPr>
-          <w:sz w:val="26"/>
-          <w:szCs w:val="26"/>
-        </w:rPr>
-        <w:t xml:space="preserve"> (inserir UML a seguir)</w:t>
-      </w:r>
-    </w:p>
-    <w:p>
-      <w:pPr>
-        <w:pStyle w:val="ListParagraph"/>
+        <w:t xml:space="preserve">Neste package encontram-se classes como a classe Box (que cria caixas, paredes e "vazio"), </w:t>
+      </w:r>
+      <w:proofErr w:type="spellStart"/>
+      <w:r>
+        <w:rPr>
+          <w:sz w:val="26"/>
+          <w:szCs w:val="26"/>
+        </w:rPr>
+        <w:t>Map</w:t>
+      </w:r>
+      <w:proofErr w:type="spellEnd"/>
+      <w:r>
+        <w:rPr>
+          <w:sz w:val="26"/>
+          <w:szCs w:val="26"/>
+        </w:rPr>
+        <w:t xml:space="preserve"> que cria o mapa do jogo e a classe </w:t>
+      </w:r>
+      <w:proofErr w:type="spellStart"/>
+      <w:r>
+        <w:rPr>
+          <w:sz w:val="26"/>
+          <w:szCs w:val="26"/>
+        </w:rPr>
+        <w:t>Position</w:t>
+      </w:r>
+      <w:proofErr w:type="spellEnd"/>
+      <w:r>
+        <w:rPr>
+          <w:sz w:val="26"/>
+          <w:szCs w:val="26"/>
+        </w:rPr>
+        <w:t xml:space="preserve"> que cria posi</w:t>
+      </w:r>
+      <w:r>
+        <w:rPr>
+          <w:sz w:val="26"/>
+          <w:szCs w:val="26"/>
+        </w:rPr>
+        <w:t>ções para cada elemento do jogo:</w:t>
+      </w:r>
+    </w:p>
+    <w:p>
+      <w:pPr>
+        <w:jc w:val="both"/>
+        <w:rPr>
+          <w:sz w:val="26"/>
+          <w:szCs w:val="26"/>
+        </w:rPr>
+      </w:pPr>
+    </w:p>
+    <w:p>
+      <w:pPr>
+        <w:pStyle w:val="PargrafodaLista"/>
         <w:numPr>
           <w:ilvl w:val="0"/>
           <w:numId w:val="4"/>
@@ -1152,6 +1359,7 @@
           <w:sz w:val="26"/>
           <w:szCs w:val="26"/>
         </w:rPr>
+        <w:lastRenderedPageBreak/>
         <w:t>Testes</w:t>
       </w:r>
     </w:p>
@@ -1176,19 +1384,97 @@
           <w:szCs w:val="26"/>
         </w:rPr>
         <w:tab/>
-        <w:t>Neste package estão todos os testes desenvolvidos.</w:t>
-      </w:r>
-      <w:r>
-        <w:rPr>
-          <w:sz w:val="26"/>
-          <w:szCs w:val="26"/>
-        </w:rPr>
-        <w:t xml:space="preserve"> (inserir UML a seguir)</w:t>
-      </w:r>
-    </w:p>
-    <w:p>
-      <w:pPr>
-        <w:pStyle w:val="ListParagraph"/>
+        <w:t>Neste package estã</w:t>
+      </w:r>
+      <w:r>
+        <w:rPr>
+          <w:sz w:val="26"/>
+          <w:szCs w:val="26"/>
+        </w:rPr>
+        <w:t xml:space="preserve">o todos os testes desenvolvidos com cobertura de 68,8%, de acordo com o </w:t>
+      </w:r>
+      <w:proofErr w:type="spellStart"/>
+      <w:r>
+        <w:rPr>
+          <w:sz w:val="26"/>
+          <w:szCs w:val="26"/>
+        </w:rPr>
+        <w:t>JUnit</w:t>
+      </w:r>
+      <w:proofErr w:type="spellEnd"/>
+      <w:r>
+        <w:rPr>
+          <w:sz w:val="26"/>
+          <w:szCs w:val="26"/>
+        </w:rPr>
+        <w:t>:</w:t>
+      </w:r>
+    </w:p>
+    <w:p>
+      <w:pPr>
+        <w:jc w:val="both"/>
+        <w:rPr>
+          <w:sz w:val="26"/>
+          <w:szCs w:val="26"/>
+        </w:rPr>
+      </w:pPr>
+      <w:r>
+        <w:rPr>
+          <w:noProof/>
+          <w:sz w:val="26"/>
+          <w:szCs w:val="26"/>
+          <w:lang w:eastAsia="pt-PT"/>
+        </w:rPr>
+        <w:drawing>
+          <wp:inline distT="0" distB="0" distL="0" distR="0">
+            <wp:extent cx="3985260" cy="2636520"/>
+            <wp:effectExtent l="19050" t="0" r="0" b="0"/>
+            <wp:docPr id="11" name="Imagem 5" descr="C:\Users\Miguel\Desktop\Screenshot_1.png"/>
+            <wp:cNvGraphicFramePr>
+              <a:graphicFrameLocks xmlns:a="http://schemas.openxmlformats.org/drawingml/2006/main" noChangeAspect="1"/>
+            </wp:cNvGraphicFramePr>
+            <a:graphic xmlns:a="http://schemas.openxmlformats.org/drawingml/2006/main">
+              <a:graphicData uri="http://schemas.openxmlformats.org/drawingml/2006/picture">
+                <pic:pic xmlns:pic="http://schemas.openxmlformats.org/drawingml/2006/picture">
+                  <pic:nvPicPr>
+                    <pic:cNvPr id="0" name="Picture 5" descr="C:\Users\Miguel\Desktop\Screenshot_1.png"/>
+                    <pic:cNvPicPr>
+                      <a:picLocks noChangeAspect="1" noChangeArrowheads="1"/>
+                    </pic:cNvPicPr>
+                  </pic:nvPicPr>
+                  <pic:blipFill>
+                    <a:blip r:embed="rId16" cstate="print"/>
+                    <a:srcRect/>
+                    <a:stretch>
+                      <a:fillRect/>
+                    </a:stretch>
+                  </pic:blipFill>
+                  <pic:spPr bwMode="auto">
+                    <a:xfrm>
+                      <a:off x="0" y="0"/>
+                      <a:ext cx="3985260" cy="2636520"/>
+                    </a:xfrm>
+                    <a:prstGeom prst="rect">
+                      <a:avLst/>
+                    </a:prstGeom>
+                    <a:noFill/>
+                    <a:ln w="9525">
+                      <a:noFill/>
+                      <a:miter lim="800000"/>
+                      <a:headEnd/>
+                      <a:tailEnd/>
+                    </a:ln>
+                  </pic:spPr>
+                </pic:pic>
+              </a:graphicData>
+            </a:graphic>
+          </wp:inline>
+        </w:drawing>
+      </w:r>
+    </w:p>
+    <w:p>
+      <w:pPr>
+        <w:pStyle w:val="PargrafodaLista"/>
         <w:numPr>
           <w:ilvl w:val="0"/>
           <w:numId w:val="4"/>
@@ -1217,6 +1503,75 @@
       </w:pPr>
       <w:r>
         <w:rPr>
+          <w:noProof/>
+          <w:sz w:val="26"/>
+          <w:szCs w:val="26"/>
+          <w:lang w:eastAsia="pt-PT"/>
+        </w:rPr>
+        <w:drawing>
+          <wp:anchor distT="0" distB="0" distL="114300" distR="114300" simplePos="0" relativeHeight="251661312" behindDoc="1" locked="0" layoutInCell="1" allowOverlap="1">
+            <wp:simplePos x="0" y="0"/>
+            <wp:positionH relativeFrom="column">
+              <wp:posOffset>3510915</wp:posOffset>
+            </wp:positionH>
+            <wp:positionV relativeFrom="paragraph">
+              <wp:posOffset>1169035</wp:posOffset>
+            </wp:positionV>
+            <wp:extent cx="1581150" cy="3345180"/>
+            <wp:effectExtent l="19050" t="0" r="0" b="0"/>
+            <wp:wrapTight wrapText="bothSides">
+              <wp:wrapPolygon edited="0">
+                <wp:start x="-260" y="0"/>
+                <wp:lineTo x="-260" y="21526"/>
+                <wp:lineTo x="21600" y="21526"/>
+                <wp:lineTo x="21600" y="0"/>
+                <wp:lineTo x="-260" y="0"/>
+              </wp:wrapPolygon>
+            </wp:wrapTight>
+            <wp:docPr id="6" name="Imagem 1" descr="C:\Users\Miguel\Desktop\Screenshot_4.png"/>
+            <wp:cNvGraphicFramePr>
+              <a:graphicFrameLocks xmlns:a="http://schemas.openxmlformats.org/drawingml/2006/main" noChangeAspect="1"/>
+            </wp:cNvGraphicFramePr>
+            <a:graphic xmlns:a="http://schemas.openxmlformats.org/drawingml/2006/main">
+              <a:graphicData uri="http://schemas.openxmlformats.org/drawingml/2006/picture">
+                <pic:pic xmlns:pic="http://schemas.openxmlformats.org/drawingml/2006/picture">
+                  <pic:nvPicPr>
+                    <pic:cNvPr id="0" name="Picture 1" descr="C:\Users\Miguel\Desktop\Screenshot_4.png"/>
+                    <pic:cNvPicPr>
+                      <a:picLocks noChangeAspect="1" noChangeArrowheads="1"/>
+                    </pic:cNvPicPr>
+                  </pic:nvPicPr>
+                  <pic:blipFill>
+                    <a:blip r:embed="rId17" cstate="print"/>
+                    <a:srcRect/>
+                    <a:stretch>
+                      <a:fillRect/>
+                    </a:stretch>
+                  </pic:blipFill>
+                  <pic:spPr bwMode="auto">
+                    <a:xfrm>
+                      <a:off x="0" y="0"/>
+                      <a:ext cx="1581150" cy="3345180"/>
+                    </a:xfrm>
+                    <a:prstGeom prst="rect">
+                      <a:avLst/>
+                    </a:prstGeom>
+                    <a:noFill/>
+                    <a:ln w="9525">
+                      <a:noFill/>
+                      <a:miter lim="800000"/>
+                      <a:headEnd/>
+                      <a:tailEnd/>
+                    </a:ln>
+                  </pic:spPr>
+                </pic:pic>
+              </a:graphicData>
+            </a:graphic>
+          </wp:anchor>
+        </w:drawing>
+      </w:r>
+      <w:r>
+        <w:rPr>
           <w:sz w:val="26"/>
           <w:szCs w:val="26"/>
         </w:rPr>
@@ -1234,39 +1589,179 @@
           <w:sz w:val="26"/>
           <w:szCs w:val="26"/>
         </w:rPr>
-        <w:t>Aqui encontram-se os menus, como MainMenu, Game e Tutorial</w:t>
-      </w:r>
-      <w:r>
-        <w:rPr>
-          <w:sz w:val="26"/>
-          <w:szCs w:val="26"/>
-        </w:rPr>
-        <w:t>. (inserir UML a seguir)</w:t>
-      </w:r>
-    </w:p>
-    <w:p>
-      <w:pPr>
-        <w:jc w:val="both"/>
-        <w:rPr>
-          <w:sz w:val="26"/>
-          <w:szCs w:val="26"/>
-        </w:rPr>
-      </w:pPr>
-    </w:p>
-    <w:p>
-      <w:pPr>
-        <w:jc w:val="both"/>
-        <w:rPr>
-          <w:sz w:val="26"/>
-          <w:szCs w:val="26"/>
-        </w:rPr>
-      </w:pPr>
-      <w:r>
-        <w:rPr>
-          <w:sz w:val="26"/>
-          <w:szCs w:val="26"/>
-        </w:rPr>
+        <w:t xml:space="preserve">Aqui encontram-se os menus, como </w:t>
+      </w:r>
+      <w:proofErr w:type="spellStart"/>
+      <w:r>
+        <w:rPr>
+          <w:sz w:val="26"/>
+          <w:szCs w:val="26"/>
+        </w:rPr>
+        <w:t>MainMenu</w:t>
+      </w:r>
+      <w:proofErr w:type="spellEnd"/>
+      <w:r>
+        <w:rPr>
+          <w:sz w:val="26"/>
+          <w:szCs w:val="26"/>
+        </w:rPr>
+        <w:t>, que gere o menu inicial e o menu de escolha de níveis</w:t>
+      </w:r>
+      <w:r>
+        <w:rPr>
+          <w:sz w:val="26"/>
+          <w:szCs w:val="26"/>
+        </w:rPr>
+        <w:t>, Game</w:t>
+      </w:r>
+      <w:r>
+        <w:rPr>
+          <w:sz w:val="26"/>
+          <w:szCs w:val="26"/>
+        </w:rPr>
+        <w:t>, que interage com cada nível que está a ser jogado e possibilita o término de cada um,</w:t>
+      </w:r>
+      <w:r>
+        <w:rPr>
+          <w:sz w:val="26"/>
+          <w:szCs w:val="26"/>
+        </w:rPr>
+        <w:t xml:space="preserve"> e</w:t>
+      </w:r>
+      <w:r>
+        <w:rPr>
+          <w:sz w:val="26"/>
+          <w:szCs w:val="26"/>
+        </w:rPr>
+        <w:t>, por fim, o</w:t>
+      </w:r>
+      <w:r>
+        <w:rPr>
+          <w:sz w:val="26"/>
+          <w:szCs w:val="26"/>
+        </w:rPr>
+        <w:t xml:space="preserve"> Tutorial</w:t>
+      </w:r>
+      <w:r>
+        <w:rPr>
+          <w:sz w:val="26"/>
+          <w:szCs w:val="26"/>
+        </w:rPr>
+        <w:t xml:space="preserve"> que inicia apenas uma vez, quando a aplicação é iniciada pela primeira vez num dispositivo novo</w:t>
+      </w:r>
+      <w:r>
+        <w:rPr>
+          <w:sz w:val="26"/>
+          <w:szCs w:val="26"/>
+        </w:rPr>
+        <w:t>:</w:t>
+      </w:r>
+    </w:p>
+    <w:p>
+      <w:pPr>
+        <w:rPr>
+          <w:sz w:val="26"/>
+          <w:szCs w:val="26"/>
+        </w:rPr>
+      </w:pPr>
+      <w:r>
+        <w:rPr>
+          <w:noProof/>
+          <w:sz w:val="26"/>
+          <w:szCs w:val="26"/>
+          <w:lang w:eastAsia="pt-PT"/>
+        </w:rPr>
+        <w:drawing>
+          <wp:anchor distT="0" distB="0" distL="114300" distR="114300" simplePos="0" relativeHeight="251662336" behindDoc="1" locked="0" layoutInCell="1" allowOverlap="1">
+            <wp:simplePos x="0" y="0"/>
+            <wp:positionH relativeFrom="column">
+              <wp:posOffset>-192405</wp:posOffset>
+            </wp:positionH>
+            <wp:positionV relativeFrom="paragraph">
+              <wp:posOffset>20320</wp:posOffset>
+            </wp:positionV>
+            <wp:extent cx="3173730" cy="3209290"/>
+            <wp:effectExtent l="19050" t="0" r="7620" b="0"/>
+            <wp:wrapTight wrapText="bothSides">
+              <wp:wrapPolygon edited="0">
+                <wp:start x="-130" y="0"/>
+                <wp:lineTo x="-130" y="21412"/>
+                <wp:lineTo x="21652" y="21412"/>
+                <wp:lineTo x="21652" y="0"/>
+                <wp:lineTo x="-130" y="0"/>
+              </wp:wrapPolygon>
+            </wp:wrapTight>
+            <wp:docPr id="7" name="Imagem 2" descr="C:\Users\Miguel\Desktop\Screenshot_2.png"/>
+            <wp:cNvGraphicFramePr>
+              <a:graphicFrameLocks xmlns:a="http://schemas.openxmlformats.org/drawingml/2006/main" noChangeAspect="1"/>
+            </wp:cNvGraphicFramePr>
+            <a:graphic xmlns:a="http://schemas.openxmlformats.org/drawingml/2006/main">
+              <a:graphicData uri="http://schemas.openxmlformats.org/drawingml/2006/picture">
+                <pic:pic xmlns:pic="http://schemas.openxmlformats.org/drawingml/2006/picture">
+                  <pic:nvPicPr>
+                    <pic:cNvPr id="0" name="Picture 2" descr="C:\Users\Miguel\Desktop\Screenshot_2.png"/>
+                    <pic:cNvPicPr>
+                      <a:picLocks noChangeAspect="1" noChangeArrowheads="1"/>
+                    </pic:cNvPicPr>
+                  </pic:nvPicPr>
+                  <pic:blipFill>
+                    <a:blip r:embed="rId18" cstate="print"/>
+                    <a:srcRect/>
+                    <a:stretch>
+                      <a:fillRect/>
+                    </a:stretch>
+                  </pic:blipFill>
+                  <pic:spPr bwMode="auto">
+                    <a:xfrm>
+                      <a:off x="0" y="0"/>
+                      <a:ext cx="3173730" cy="3209290"/>
+                    </a:xfrm>
+                    <a:prstGeom prst="rect">
+                      <a:avLst/>
+                    </a:prstGeom>
+                    <a:noFill/>
+                    <a:ln w="9525">
+                      <a:noFill/>
+                      <a:miter lim="800000"/>
+                      <a:headEnd/>
+                      <a:tailEnd/>
+                    </a:ln>
+                  </pic:spPr>
+                </pic:pic>
+              </a:graphicData>
+            </a:graphic>
+          </wp:anchor>
+        </w:drawing>
+      </w:r>
+      <w:r>
+        <w:rPr>
+          <w:sz w:val="26"/>
+          <w:szCs w:val="26"/>
+        </w:rPr>
+        <w:br w:type="page"/>
+      </w:r>
+    </w:p>
+    <w:p>
+      <w:pPr>
+        <w:jc w:val="both"/>
+        <w:rPr>
+          <w:sz w:val="26"/>
+          <w:szCs w:val="26"/>
+        </w:rPr>
+      </w:pPr>
+      <w:r>
+        <w:rPr>
+          <w:sz w:val="26"/>
+          <w:szCs w:val="26"/>
+        </w:rPr>
+        <w:lastRenderedPageBreak/>
         <w:tab/>
+      </w:r>
+      <w:r>
+        <w:rPr>
+          <w:sz w:val="26"/>
+          <w:szCs w:val="26"/>
+        </w:rPr>
         <w:t>As classes estão estruturadas desta forma... (o que é que ponho aqui?)</w:t>
       </w:r>
     </w:p>
@@ -1284,14 +1779,23 @@
           <w:szCs w:val="26"/>
         </w:rPr>
         <w:tab/>
-        <w:t>Não usamos padrões de desenho</w:t>
-      </w:r>
-      <w:r>
-        <w:rPr>
-          <w:sz w:val="26"/>
-          <w:szCs w:val="26"/>
-        </w:rPr>
-        <w:t>.</w:t>
+        <w:t xml:space="preserve">Noutro ponto, não utilizamos padrões de desenho ("Design </w:t>
+      </w:r>
+      <w:proofErr w:type="spellStart"/>
+      <w:r>
+        <w:rPr>
+          <w:sz w:val="26"/>
+          <w:szCs w:val="26"/>
+        </w:rPr>
+        <w:t>Patterns</w:t>
+      </w:r>
+      <w:proofErr w:type="spellEnd"/>
+      <w:r>
+        <w:rPr>
+          <w:sz w:val="26"/>
+          <w:szCs w:val="26"/>
+        </w:rPr>
+        <w:t>") pois ao longo do nosso projeto nunca nos deparamos com problemas desses nem vimos a necessidade de os incluir em algum problema.</w:t>
       </w:r>
     </w:p>
     <w:p>
@@ -1398,35 +1902,57 @@
           <w:szCs w:val="32"/>
         </w:rPr>
       </w:pPr>
-      <w:r>
+    </w:p>
+    <w:p>
+      <w:pPr>
+        <w:jc w:val="both"/>
         <w:rPr>
           <w:sz w:val="32"/>
           <w:szCs w:val="32"/>
         </w:rPr>
-        <w:tab/>
-      </w:r>
-    </w:p>
-    <w:p>
-      <w:pPr>
-        <w:jc w:val="both"/>
+      </w:pPr>
+      <w:r>
+        <w:rPr>
+          <w:sz w:val="28"/>
+          <w:szCs w:val="32"/>
+        </w:rPr>
+        <w:t xml:space="preserve">As dificuldades que encontramos foram... e </w:t>
+      </w:r>
+      <w:proofErr w:type="spellStart"/>
+      <w:r>
+        <w:rPr>
+          <w:sz w:val="28"/>
+          <w:szCs w:val="32"/>
+        </w:rPr>
+        <w:t>resolvêmo-las</w:t>
+      </w:r>
+      <w:proofErr w:type="spellEnd"/>
+      <w:r>
+        <w:rPr>
+          <w:sz w:val="28"/>
+          <w:szCs w:val="32"/>
+        </w:rPr>
+        <w:t>...</w:t>
+      </w:r>
+    </w:p>
+    <w:p>
+      <w:pPr>
         <w:rPr>
           <w:sz w:val="32"/>
           <w:szCs w:val="32"/>
         </w:rPr>
       </w:pPr>
-    </w:p>
-    <w:p>
-      <w:pPr>
-        <w:jc w:val="both"/>
+      <w:r>
         <w:rPr>
           <w:sz w:val="32"/>
           <w:szCs w:val="32"/>
         </w:rPr>
-      </w:pPr>
-    </w:p>
-    <w:p>
-      <w:pPr>
-        <w:jc w:val="both"/>
+        <w:br w:type="page"/>
+      </w:r>
+    </w:p>
+    <w:p>
+      <w:pPr>
+        <w:jc w:val="center"/>
         <w:rPr>
           <w:sz w:val="32"/>
           <w:szCs w:val="32"/>
@@ -1434,24 +1960,135 @@
       </w:pPr>
       <w:r>
         <w:rPr>
-          <w:sz w:val="28"/>
+          <w:sz w:val="32"/>
           <w:szCs w:val="32"/>
         </w:rPr>
-        <w:t>As dificuldades que encontramos foram... e resolvêmo-las...</w:t>
-      </w:r>
-    </w:p>
-    <w:p>
-      <w:pPr>
-        <w:jc w:val="both"/>
-        <w:rPr>
-          <w:sz w:val="28"/>
-          <w:szCs w:val="28"/>
-        </w:rPr>
-      </w:pPr>
+        <w:lastRenderedPageBreak/>
+        <w:t>Conclusão</w:t>
+      </w:r>
+    </w:p>
+    <w:p>
+      <w:pPr>
+        <w:rPr>
+          <w:sz w:val="28"/>
+          <w:szCs w:val="28"/>
+        </w:rPr>
+      </w:pPr>
+      <w:r>
+        <w:rPr>
+          <w:sz w:val="28"/>
+          <w:szCs w:val="28"/>
+        </w:rPr>
+        <w:br w:type="page"/>
+      </w:r>
+    </w:p>
+    <w:p>
+      <w:pPr>
+        <w:jc w:val="center"/>
+        <w:rPr>
+          <w:sz w:val="32"/>
+          <w:szCs w:val="32"/>
+        </w:rPr>
+      </w:pPr>
+      <w:r>
+        <w:rPr>
+          <w:sz w:val="32"/>
+          <w:szCs w:val="32"/>
+        </w:rPr>
+        <w:lastRenderedPageBreak/>
+        <w:t>Referências</w:t>
+      </w:r>
+    </w:p>
+    <w:p>
+      <w:pPr>
+        <w:jc w:val="both"/>
+        <w:rPr>
+          <w:sz w:val="28"/>
+          <w:szCs w:val="28"/>
+        </w:rPr>
+      </w:pPr>
+      <w:proofErr w:type="spellStart"/>
+      <w:r>
+        <w:rPr>
+          <w:sz w:val="28"/>
+          <w:szCs w:val="28"/>
+        </w:rPr>
+        <w:t>AndEngine</w:t>
+      </w:r>
+      <w:proofErr w:type="spellEnd"/>
+      <w:r>
+        <w:rPr>
+          <w:sz w:val="28"/>
+          <w:szCs w:val="28"/>
+        </w:rPr>
+        <w:t xml:space="preserve">: </w:t>
+      </w:r>
+      <w:r>
+        <w:rPr>
+          <w:sz w:val="28"/>
+          <w:szCs w:val="28"/>
+        </w:rPr>
+        <w:t>https://github.com/nicolasgramlich/AndEngine</w:t>
+      </w:r>
+    </w:p>
+    <w:p>
+      <w:pPr>
+        <w:jc w:val="both"/>
+        <w:rPr>
+          <w:sz w:val="28"/>
+          <w:szCs w:val="28"/>
+        </w:rPr>
+      </w:pPr>
+      <w:proofErr w:type="spellStart"/>
+      <w:r>
+        <w:rPr>
+          <w:sz w:val="28"/>
+          <w:szCs w:val="28"/>
+        </w:rPr>
+        <w:t>AndEngineDebugDrawExtension</w:t>
+      </w:r>
+      <w:proofErr w:type="spellEnd"/>
+      <w:r>
+        <w:rPr>
+          <w:sz w:val="28"/>
+          <w:szCs w:val="28"/>
+        </w:rPr>
+        <w:t xml:space="preserve">: </w:t>
+      </w:r>
+      <w:r>
+        <w:rPr>
+          <w:sz w:val="28"/>
+          <w:szCs w:val="28"/>
+        </w:rPr>
+        <w:t>https://github.com/nazgee/AndEngineDebugDrawExtension</w:t>
+      </w:r>
+    </w:p>
+    <w:p>
+      <w:pPr>
+        <w:jc w:val="both"/>
+        <w:rPr>
+          <w:sz w:val="28"/>
+          <w:szCs w:val="28"/>
+        </w:rPr>
+      </w:pPr>
+      <w:r>
+        <w:rPr>
+          <w:sz w:val="28"/>
+          <w:szCs w:val="28"/>
+        </w:rPr>
+        <w:t xml:space="preserve">AndEnginePhysicsBox2DExtension: </w:t>
+      </w:r>
+      <w:r>
+        <w:rPr>
+          <w:sz w:val="28"/>
+          <w:szCs w:val="28"/>
+        </w:rPr>
+        <w:t>https://github.com/nicolasgramlich/AndEnginePhysicsBox2DExtension</w:t>
+      </w:r>
     </w:p>
     <w:sectPr>
-      <w:headerReference w:type="default" r:id="rId14"/>
-      <w:footerReference w:type="default" r:id="rId15"/>
+      <w:headerReference w:type="default" r:id="rId19"/>
+      <w:footerReference w:type="default" r:id="rId20"/>
       <w:pgSz w:w="11906" w:h="16838"/>
       <w:pgMar w:top="1417" w:right="1701" w:bottom="1417" w:left="1701" w:header="708" w:footer="708" w:gutter="0"/>
       <w:cols w:space="708"/>
@@ -1463,7 +2100,7 @@
 </file>
 
 <file path=word/endnotes.xml><?xml version="1.0" encoding="utf-8"?>
-<w:endnotes xmlns:wpc="http://schemas.microsoft.com/office/word/2010/wordprocessingCanvas" xmlns:mc="http://schemas.openxmlformats.org/markup-compatibility/2006" xmlns:o="urn:schemas-microsoft-com:office:office" xmlns:r="http://schemas.openxmlformats.org/officeDocument/2006/relationships" xmlns:m="http://schemas.openxmlformats.org/officeDocument/2006/math" xmlns:v="urn:schemas-microsoft-com:vml" xmlns:wp14="http://schemas.microsoft.com/office/word/2010/wordprocessingDrawing" xmlns:wp="http://schemas.openxmlformats.org/drawingml/2006/wordprocessingDrawing" xmlns:w10="urn:schemas-microsoft-com:office:word" xmlns:w="http://schemas.openxmlformats.org/wordprocessingml/2006/main" xmlns:w14="http://schemas.microsoft.com/office/word/2010/wordml" xmlns:w15="http://schemas.microsoft.com/office/word/2012/wordml" xmlns:wpg="http://schemas.microsoft.com/office/word/2010/wordprocessingGroup" xmlns:wpi="http://schemas.microsoft.com/office/word/2010/wordprocessingInk" xmlns:wne="http://schemas.microsoft.com/office/word/2006/wordml" xmlns:wps="http://schemas.microsoft.com/office/word/2010/wordprocessingShape" mc:Ignorable="w14 w15 wp14">
+<w:endnotes xmlns:ve="http://schemas.openxmlformats.org/markup-compatibility/2006" xmlns:o="urn:schemas-microsoft-com:office:office" xmlns:r="http://schemas.openxmlformats.org/officeDocument/2006/relationships" xmlns:m="http://schemas.openxmlformats.org/officeDocument/2006/math" xmlns:v="urn:schemas-microsoft-com:vml" xmlns:wp="http://schemas.openxmlformats.org/drawingml/2006/wordprocessingDrawing" xmlns:w10="urn:schemas-microsoft-com:office:word" xmlns:w="http://schemas.openxmlformats.org/wordprocessingml/2006/main" xmlns:wne="http://schemas.microsoft.com/office/word/2006/wordml">
   <w:endnote w:type="separator" w:id="-1">
     <w:p>
       <w:pPr>
@@ -1488,10 +2125,10 @@
 </file>
 
 <file path=word/footer1.xml><?xml version="1.0" encoding="utf-8"?>
-<w:ftr xmlns:wpc="http://schemas.microsoft.com/office/word/2010/wordprocessingCanvas" xmlns:mc="http://schemas.openxmlformats.org/markup-compatibility/2006" xmlns:o="urn:schemas-microsoft-com:office:office" xmlns:r="http://schemas.openxmlformats.org/officeDocument/2006/relationships" xmlns:m="http://schemas.openxmlformats.org/officeDocument/2006/math" xmlns:v="urn:schemas-microsoft-com:vml" xmlns:wp14="http://schemas.microsoft.com/office/word/2010/wordprocessingDrawing" xmlns:wp="http://schemas.openxmlformats.org/drawingml/2006/wordprocessingDrawing" xmlns:w10="urn:schemas-microsoft-com:office:word" xmlns:w="http://schemas.openxmlformats.org/wordprocessingml/2006/main" xmlns:w14="http://schemas.microsoft.com/office/word/2010/wordml" xmlns:w15="http://schemas.microsoft.com/office/word/2012/wordml" xmlns:wpg="http://schemas.microsoft.com/office/word/2010/wordprocessingGroup" xmlns:wpi="http://schemas.microsoft.com/office/word/2010/wordprocessingInk" xmlns:wne="http://schemas.microsoft.com/office/word/2006/wordml" xmlns:wps="http://schemas.microsoft.com/office/word/2010/wordprocessingShape" mc:Ignorable="w14 w15 wp14">
+<w:ftr xmlns:ve="http://schemas.openxmlformats.org/markup-compatibility/2006" xmlns:o="urn:schemas-microsoft-com:office:office" xmlns:r="http://schemas.openxmlformats.org/officeDocument/2006/relationships" xmlns:m="http://schemas.openxmlformats.org/officeDocument/2006/math" xmlns:v="urn:schemas-microsoft-com:vml" xmlns:wp="http://schemas.openxmlformats.org/drawingml/2006/wordprocessingDrawing" xmlns:w10="urn:schemas-microsoft-com:office:word" xmlns:w="http://schemas.openxmlformats.org/wordprocessingml/2006/main" xmlns:wne="http://schemas.microsoft.com/office/word/2006/wordml">
   <w:p>
     <w:pPr>
-      <w:pStyle w:val="Footer"/>
+      <w:pStyle w:val="Rodap"/>
       <w:pBdr>
         <w:top w:val="thinThickSmallGap" w:sz="24" w:space="1" w:color="622423" w:themeColor="accent2" w:themeShade="7F"/>
       </w:pBdr>
@@ -1503,13 +2140,7 @@
       <w:rPr>
         <w:rFonts w:asciiTheme="majorHAnsi" w:hAnsiTheme="majorHAnsi"/>
       </w:rPr>
-      <w:t xml:space="preserve">Laboratório </w:t>
-    </w:r>
-    <w:r>
-      <w:rPr>
-        <w:rFonts w:asciiTheme="majorHAnsi" w:hAnsiTheme="majorHAnsi"/>
-      </w:rPr>
-      <w:t>de Programação Orientada a Objetos</w:t>
+      <w:t>Laboratório de Programação Orientada a Objetos</w:t>
     </w:r>
     <w:r>
       <w:rPr>
@@ -1537,7 +2168,7 @@
         <w:rFonts w:asciiTheme="majorHAnsi" w:hAnsiTheme="majorHAnsi"/>
         <w:noProof/>
       </w:rPr>
-      <w:t>8</w:t>
+      <w:t>11</w:t>
     </w:r>
     <w:r>
       <w:rPr>
@@ -1549,14 +2180,14 @@
   </w:p>
   <w:p>
     <w:pPr>
-      <w:pStyle w:val="Footer"/>
+      <w:pStyle w:val="Rodap"/>
     </w:pPr>
   </w:p>
 </w:ftr>
 </file>
 
 <file path=word/footnotes.xml><?xml version="1.0" encoding="utf-8"?>
-<w:footnotes xmlns:wpc="http://schemas.microsoft.com/office/word/2010/wordprocessingCanvas" xmlns:mc="http://schemas.openxmlformats.org/markup-compatibility/2006" xmlns:o="urn:schemas-microsoft-com:office:office" xmlns:r="http://schemas.openxmlformats.org/officeDocument/2006/relationships" xmlns:m="http://schemas.openxmlformats.org/officeDocument/2006/math" xmlns:v="urn:schemas-microsoft-com:vml" xmlns:wp14="http://schemas.microsoft.com/office/word/2010/wordprocessingDrawing" xmlns:wp="http://schemas.openxmlformats.org/drawingml/2006/wordprocessingDrawing" xmlns:w10="urn:schemas-microsoft-com:office:word" xmlns:w="http://schemas.openxmlformats.org/wordprocessingml/2006/main" xmlns:w14="http://schemas.microsoft.com/office/word/2010/wordml" xmlns:w15="http://schemas.microsoft.com/office/word/2012/wordml" xmlns:wpg="http://schemas.microsoft.com/office/word/2010/wordprocessingGroup" xmlns:wpi="http://schemas.microsoft.com/office/word/2010/wordprocessingInk" xmlns:wne="http://schemas.microsoft.com/office/word/2006/wordml" xmlns:wps="http://schemas.microsoft.com/office/word/2010/wordprocessingShape" mc:Ignorable="w14 w15 wp14">
+<w:footnotes xmlns:ve="http://schemas.openxmlformats.org/markup-compatibility/2006" xmlns:o="urn:schemas-microsoft-com:office:office" xmlns:r="http://schemas.openxmlformats.org/officeDocument/2006/relationships" xmlns:m="http://schemas.openxmlformats.org/officeDocument/2006/math" xmlns:v="urn:schemas-microsoft-com:vml" xmlns:wp="http://schemas.openxmlformats.org/drawingml/2006/wordprocessingDrawing" xmlns:w10="urn:schemas-microsoft-com:office:word" xmlns:w="http://schemas.openxmlformats.org/wordprocessingml/2006/main" xmlns:wne="http://schemas.microsoft.com/office/word/2006/wordml">
   <w:footnote w:type="separator" w:id="-1">
     <w:p>
       <w:pPr>
@@ -1581,7 +2212,7 @@
 </file>
 
 <file path=word/header1.xml><?xml version="1.0" encoding="utf-8"?>
-<w:hdr xmlns:wpc="http://schemas.microsoft.com/office/word/2010/wordprocessingCanvas" xmlns:mc="http://schemas.openxmlformats.org/markup-compatibility/2006" xmlns:o="urn:schemas-microsoft-com:office:office" xmlns:r="http://schemas.openxmlformats.org/officeDocument/2006/relationships" xmlns:m="http://schemas.openxmlformats.org/officeDocument/2006/math" xmlns:v="urn:schemas-microsoft-com:vml" xmlns:wp14="http://schemas.microsoft.com/office/word/2010/wordprocessingDrawing" xmlns:wp="http://schemas.openxmlformats.org/drawingml/2006/wordprocessingDrawing" xmlns:w10="urn:schemas-microsoft-com:office:word" xmlns:w="http://schemas.openxmlformats.org/wordprocessingml/2006/main" xmlns:w14="http://schemas.microsoft.com/office/word/2010/wordml" xmlns:w15="http://schemas.microsoft.com/office/word/2012/wordml" xmlns:wpg="http://schemas.microsoft.com/office/word/2010/wordprocessingGroup" xmlns:wpi="http://schemas.microsoft.com/office/word/2010/wordprocessingInk" xmlns:wne="http://schemas.microsoft.com/office/word/2006/wordml" xmlns:wps="http://schemas.microsoft.com/office/word/2010/wordprocessingShape" mc:Ignorable="w14 w15 wp14">
+<w:hdr xmlns:ve="http://schemas.openxmlformats.org/markup-compatibility/2006" xmlns:o="urn:schemas-microsoft-com:office:office" xmlns:r="http://schemas.openxmlformats.org/officeDocument/2006/relationships" xmlns:m="http://schemas.openxmlformats.org/officeDocument/2006/math" xmlns:v="urn:schemas-microsoft-com:vml" xmlns:wp="http://schemas.openxmlformats.org/drawingml/2006/wordprocessingDrawing" xmlns:w10="urn:schemas-microsoft-com:office:word" xmlns:w="http://schemas.openxmlformats.org/wordprocessingml/2006/main" xmlns:wne="http://schemas.microsoft.com/office/word/2006/wordml">
   <w:sdt>
     <w:sdtPr>
       <w:alias w:val="Título"/>
@@ -1592,11 +2223,10 @@
       <w:dataBinding w:prefixMappings="xmlns:ns0='http://schemas.openxmlformats.org/package/2006/metadata/core-properties' xmlns:ns1='http://purl.org/dc/elements/1.1/'" w:xpath="/ns0:coreProperties[1]/ns1:title[1]" w:storeItemID="{6C3C8BC8-F283-45AE-878A-BAB7291924A1}"/>
       <w:text/>
     </w:sdtPr>
-    <w:sdtEndPr/>
     <w:sdtContent>
       <w:p>
         <w:pPr>
-          <w:pStyle w:val="Header"/>
+          <w:pStyle w:val="Cabealho"/>
           <w:pBdr>
             <w:between w:val="single" w:sz="4" w:space="1" w:color="4F81BD" w:themeColor="accent1"/>
           </w:pBdr>
@@ -1624,11 +2254,10 @@
         <w:calendar w:val="gregorian"/>
       </w:date>
     </w:sdtPr>
-    <w:sdtEndPr/>
     <w:sdtContent>
       <w:p>
         <w:pPr>
-          <w:pStyle w:val="Header"/>
+          <w:pStyle w:val="Cabealho"/>
           <w:pBdr>
             <w:between w:val="single" w:sz="4" w:space="1" w:color="4F81BD" w:themeColor="accent1"/>
           </w:pBdr>
@@ -1643,15 +2272,15 @@
   </w:sdt>
   <w:p>
     <w:pPr>
-      <w:pStyle w:val="Header"/>
+      <w:pStyle w:val="Cabealho"/>
     </w:pPr>
   </w:p>
 </w:hdr>
 </file>
 
 <file path=word/numbering.xml><?xml version="1.0" encoding="utf-8"?>
-<w:numbering xmlns:wpc="http://schemas.microsoft.com/office/word/2010/wordprocessingCanvas" xmlns:mc="http://schemas.openxmlformats.org/markup-compatibility/2006" xmlns:o="urn:schemas-microsoft-com:office:office" xmlns:r="http://schemas.openxmlformats.org/officeDocument/2006/relationships" xmlns:m="http://schemas.openxmlformats.org/officeDocument/2006/math" xmlns:v="urn:schemas-microsoft-com:vml" xmlns:wp14="http://schemas.microsoft.com/office/word/2010/wordprocessingDrawing" xmlns:wp="http://schemas.openxmlformats.org/drawingml/2006/wordprocessingDrawing" xmlns:w10="urn:schemas-microsoft-com:office:word" xmlns:w="http://schemas.openxmlformats.org/wordprocessingml/2006/main" xmlns:w14="http://schemas.microsoft.com/office/word/2010/wordml" xmlns:w15="http://schemas.microsoft.com/office/word/2012/wordml" xmlns:wpg="http://schemas.microsoft.com/office/word/2010/wordprocessingGroup" xmlns:wpi="http://schemas.microsoft.com/office/word/2010/wordprocessingInk" xmlns:wne="http://schemas.microsoft.com/office/word/2006/wordml" xmlns:wps="http://schemas.microsoft.com/office/word/2010/wordprocessingShape" mc:Ignorable="w14 w15 wp14">
-  <w:abstractNum w:abstractNumId="0" w15:restartNumberingAfterBreak="0">
+<w:numbering xmlns:ve="http://schemas.openxmlformats.org/markup-compatibility/2006" xmlns:o="urn:schemas-microsoft-com:office:office" xmlns:r="http://schemas.openxmlformats.org/officeDocument/2006/relationships" xmlns:m="http://schemas.openxmlformats.org/officeDocument/2006/math" xmlns:v="urn:schemas-microsoft-com:vml" xmlns:wp="http://schemas.openxmlformats.org/drawingml/2006/wordprocessingDrawing" xmlns:w10="urn:schemas-microsoft-com:office:word" xmlns:w="http://schemas.openxmlformats.org/wordprocessingml/2006/main" xmlns:wne="http://schemas.microsoft.com/office/word/2006/wordml">
+  <w:abstractNum w:abstractNumId="0">
     <w:nsid w:val="118971B1"/>
     <w:multiLevelType w:val="hybridMultilevel"/>
     <w:tmpl w:val="B5F63454"/>
@@ -1764,7 +2393,7 @@
       </w:rPr>
     </w:lvl>
   </w:abstractNum>
-  <w:abstractNum w:abstractNumId="1" w15:restartNumberingAfterBreak="0">
+  <w:abstractNum w:abstractNumId="1">
     <w:nsid w:val="45661FEC"/>
     <w:multiLevelType w:val="hybridMultilevel"/>
     <w:tmpl w:val="D3AAA5FC"/>
@@ -1877,7 +2506,7 @@
       </w:rPr>
     </w:lvl>
   </w:abstractNum>
-  <w:abstractNum w:abstractNumId="2" w15:restartNumberingAfterBreak="0">
+  <w:abstractNum w:abstractNumId="2">
     <w:nsid w:val="4D60346B"/>
     <w:multiLevelType w:val="hybridMultilevel"/>
     <w:tmpl w:val="5956CBA6"/>
@@ -1990,7 +2619,7 @@
       </w:rPr>
     </w:lvl>
   </w:abstractNum>
-  <w:abstractNum w:abstractNumId="3" w15:restartNumberingAfterBreak="0">
+  <w:abstractNum w:abstractNumId="3">
     <w:nsid w:val="6D535465"/>
     <w:multiLevelType w:val="hybridMultilevel"/>
     <w:tmpl w:val="E3D855B8"/>
@@ -2119,7 +2748,7 @@
 </file>
 
 <file path=word/styles.xml><?xml version="1.0" encoding="utf-8"?>
-<w:styles xmlns:mc="http://schemas.openxmlformats.org/markup-compatibility/2006" xmlns:r="http://schemas.openxmlformats.org/officeDocument/2006/relationships" xmlns:w="http://schemas.openxmlformats.org/wordprocessingml/2006/main" xmlns:w14="http://schemas.microsoft.com/office/word/2010/wordml" xmlns:w15="http://schemas.microsoft.com/office/word/2012/wordml" mc:Ignorable="w14 w15">
+<w:styles xmlns:r="http://schemas.openxmlformats.org/officeDocument/2006/relationships" xmlns:w="http://schemas.openxmlformats.org/wordprocessingml/2006/main">
   <w:docDefaults>
     <w:rPrDefault>
       <w:rPr>
@@ -2135,395 +2764,162 @@
       </w:pPr>
     </w:pPrDefault>
   </w:docDefaults>
-  <w:latentStyles w:defLockedState="0" w:defUIPriority="99" w:defSemiHidden="0" w:defUnhideWhenUsed="0" w:defQFormat="0" w:count="371">
-    <w:lsdException w:name="Normal" w:uiPriority="0" w:qFormat="1"/>
-    <w:lsdException w:name="heading 1" w:uiPriority="9" w:qFormat="1"/>
-    <w:lsdException w:name="heading 2" w:semiHidden="1" w:uiPriority="9" w:unhideWhenUsed="1" w:qFormat="1"/>
-    <w:lsdException w:name="heading 3" w:semiHidden="1" w:uiPriority="9" w:unhideWhenUsed="1" w:qFormat="1"/>
-    <w:lsdException w:name="heading 4" w:semiHidden="1" w:uiPriority="9" w:unhideWhenUsed="1" w:qFormat="1"/>
-    <w:lsdException w:name="heading 5" w:semiHidden="1" w:uiPriority="9" w:unhideWhenUsed="1" w:qFormat="1"/>
-    <w:lsdException w:name="heading 6" w:semiHidden="1" w:uiPriority="9" w:unhideWhenUsed="1" w:qFormat="1"/>
-    <w:lsdException w:name="heading 7" w:semiHidden="1" w:uiPriority="9" w:unhideWhenUsed="1" w:qFormat="1"/>
-    <w:lsdException w:name="heading 8" w:semiHidden="1" w:uiPriority="9" w:unhideWhenUsed="1" w:qFormat="1"/>
-    <w:lsdException w:name="heading 9" w:semiHidden="1" w:uiPriority="9" w:unhideWhenUsed="1" w:qFormat="1"/>
-    <w:lsdException w:name="index 1" w:semiHidden="1" w:unhideWhenUsed="1"/>
-    <w:lsdException w:name="index 2" w:semiHidden="1" w:unhideWhenUsed="1"/>
-    <w:lsdException w:name="index 3" w:semiHidden="1" w:unhideWhenUsed="1"/>
-    <w:lsdException w:name="index 4" w:semiHidden="1" w:unhideWhenUsed="1"/>
-    <w:lsdException w:name="index 5" w:semiHidden="1" w:unhideWhenUsed="1"/>
-    <w:lsdException w:name="index 6" w:semiHidden="1" w:unhideWhenUsed="1"/>
-    <w:lsdException w:name="index 7" w:semiHidden="1" w:unhideWhenUsed="1"/>
-    <w:lsdException w:name="index 8" w:semiHidden="1" w:unhideWhenUsed="1"/>
-    <w:lsdException w:name="index 9" w:semiHidden="1" w:unhideWhenUsed="1"/>
-    <w:lsdException w:name="toc 1" w:semiHidden="1" w:uiPriority="39" w:unhideWhenUsed="1"/>
-    <w:lsdException w:name="toc 2" w:semiHidden="1" w:uiPriority="39" w:unhideWhenUsed="1"/>
-    <w:lsdException w:name="toc 3" w:semiHidden="1" w:uiPriority="39" w:unhideWhenUsed="1"/>
-    <w:lsdException w:name="toc 4" w:semiHidden="1" w:uiPriority="39" w:unhideWhenUsed="1"/>
-    <w:lsdException w:name="toc 5" w:semiHidden="1" w:uiPriority="39" w:unhideWhenUsed="1"/>
-    <w:lsdException w:name="toc 6" w:semiHidden="1" w:uiPriority="39" w:unhideWhenUsed="1"/>
-    <w:lsdException w:name="toc 7" w:semiHidden="1" w:uiPriority="39" w:unhideWhenUsed="1"/>
-    <w:lsdException w:name="toc 8" w:semiHidden="1" w:uiPriority="39" w:unhideWhenUsed="1"/>
-    <w:lsdException w:name="toc 9" w:semiHidden="1" w:uiPriority="39" w:unhideWhenUsed="1"/>
-    <w:lsdException w:name="Normal Indent" w:semiHidden="1" w:unhideWhenUsed="1"/>
-    <w:lsdException w:name="footnote text" w:semiHidden="1" w:unhideWhenUsed="1"/>
-    <w:lsdException w:name="annotation text" w:semiHidden="1" w:unhideWhenUsed="1"/>
-    <w:lsdException w:name="header" w:semiHidden="1" w:unhideWhenUsed="1"/>
-    <w:lsdException w:name="footer" w:semiHidden="1" w:unhideWhenUsed="1"/>
-    <w:lsdException w:name="index heading" w:semiHidden="1" w:unhideWhenUsed="1"/>
-    <w:lsdException w:name="caption" w:semiHidden="1" w:uiPriority="35" w:unhideWhenUsed="1" w:qFormat="1"/>
-    <w:lsdException w:name="table of figures" w:semiHidden="1" w:unhideWhenUsed="1"/>
-    <w:lsdException w:name="envelope address" w:semiHidden="1" w:unhideWhenUsed="1"/>
-    <w:lsdException w:name="envelope return" w:semiHidden="1" w:unhideWhenUsed="1"/>
-    <w:lsdException w:name="footnote reference" w:semiHidden="1" w:unhideWhenUsed="1"/>
-    <w:lsdException w:name="annotation reference" w:semiHidden="1" w:unhideWhenUsed="1"/>
-    <w:lsdException w:name="line number" w:semiHidden="1" w:unhideWhenUsed="1"/>
-    <w:lsdException w:name="page number" w:semiHidden="1" w:unhideWhenUsed="1"/>
-    <w:lsdException w:name="endnote reference" w:semiHidden="1" w:unhideWhenUsed="1"/>
-    <w:lsdException w:name="endnote text" w:semiHidden="1" w:unhideWhenUsed="1"/>
-    <w:lsdException w:name="table of authorities" w:semiHidden="1" w:unhideWhenUsed="1"/>
-    <w:lsdException w:name="macro" w:semiHidden="1" w:unhideWhenUsed="1"/>
-    <w:lsdException w:name="toa heading" w:semiHidden="1" w:unhideWhenUsed="1"/>
-    <w:lsdException w:name="List" w:semiHidden="1" w:unhideWhenUsed="1"/>
-    <w:lsdException w:name="List Bullet" w:semiHidden="1" w:unhideWhenUsed="1"/>
-    <w:lsdException w:name="List Number" w:semiHidden="1" w:unhideWhenUsed="1"/>
-    <w:lsdException w:name="List 2" w:semiHidden="1" w:unhideWhenUsed="1"/>
-    <w:lsdException w:name="List 3" w:semiHidden="1" w:unhideWhenUsed="1"/>
-    <w:lsdException w:name="List 4" w:semiHidden="1" w:unhideWhenUsed="1"/>
-    <w:lsdException w:name="List 5" w:semiHidden="1" w:unhideWhenUsed="1"/>
-    <w:lsdException w:name="List Bullet 2" w:semiHidden="1" w:unhideWhenUsed="1"/>
-    <w:lsdException w:name="List Bullet 3" w:semiHidden="1" w:unhideWhenUsed="1"/>
-    <w:lsdException w:name="List Bullet 4" w:semiHidden="1" w:unhideWhenUsed="1"/>
-    <w:lsdException w:name="List Bullet 5" w:semiHidden="1" w:unhideWhenUsed="1"/>
-    <w:lsdException w:name="List Number 2" w:semiHidden="1" w:unhideWhenUsed="1"/>
-    <w:lsdException w:name="List Number 3" w:semiHidden="1" w:unhideWhenUsed="1"/>
-    <w:lsdException w:name="List Number 4" w:semiHidden="1" w:unhideWhenUsed="1"/>
-    <w:lsdException w:name="List Number 5" w:semiHidden="1" w:unhideWhenUsed="1"/>
-    <w:lsdException w:name="Title" w:uiPriority="10" w:qFormat="1"/>
-    <w:lsdException w:name="Closing" w:semiHidden="1" w:unhideWhenUsed="1"/>
-    <w:lsdException w:name="Signature" w:semiHidden="1" w:unhideWhenUsed="1"/>
-    <w:lsdException w:name="Default Paragraph Font" w:semiHidden="1" w:uiPriority="1" w:unhideWhenUsed="1"/>
-    <w:lsdException w:name="Body Text" w:semiHidden="1" w:unhideWhenUsed="1"/>
-    <w:lsdException w:name="Body Text Indent" w:semiHidden="1" w:unhideWhenUsed="1"/>
-    <w:lsdException w:name="List Continue" w:semiHidden="1" w:unhideWhenUsed="1"/>
-    <w:lsdException w:name="List Continue 2" w:semiHidden="1" w:unhideWhenUsed="1"/>
-    <w:lsdException w:name="List Continue 3" w:semiHidden="1" w:unhideWhenUsed="1"/>
-    <w:lsdException w:name="List Continue 4" w:semiHidden="1" w:unhideWhenUsed="1"/>
-    <w:lsdException w:name="List Continue 5" w:semiHidden="1" w:unhideWhenUsed="1"/>
-    <w:lsdException w:name="Message Header" w:semiHidden="1" w:unhideWhenUsed="1"/>
-    <w:lsdException w:name="Subtitle" w:uiPriority="11" w:qFormat="1"/>
-    <w:lsdException w:name="Salutation" w:semiHidden="1" w:unhideWhenUsed="1"/>
-    <w:lsdException w:name="Date" w:semiHidden="1" w:unhideWhenUsed="1"/>
-    <w:lsdException w:name="Body Text First Indent" w:semiHidden="1" w:unhideWhenUsed="1"/>
-    <w:lsdException w:name="Body Text First Indent 2" w:semiHidden="1" w:unhideWhenUsed="1"/>
-    <w:lsdException w:name="Note Heading" w:semiHidden="1" w:unhideWhenUsed="1"/>
-    <w:lsdException w:name="Body Text 2" w:semiHidden="1" w:unhideWhenUsed="1"/>
-    <w:lsdException w:name="Body Text 3" w:semiHidden="1" w:unhideWhenUsed="1"/>
-    <w:lsdException w:name="Body Text Indent 2" w:semiHidden="1" w:unhideWhenUsed="1"/>
-    <w:lsdException w:name="Body Text Indent 3" w:semiHidden="1" w:unhideWhenUsed="1"/>
-    <w:lsdException w:name="Block Text" w:semiHidden="1" w:unhideWhenUsed="1"/>
-    <w:lsdException w:name="Hyperlink" w:semiHidden="1" w:unhideWhenUsed="1"/>
-    <w:lsdException w:name="FollowedHyperlink" w:semiHidden="1" w:unhideWhenUsed="1"/>
-    <w:lsdException w:name="Strong" w:uiPriority="22" w:qFormat="1"/>
-    <w:lsdException w:name="Emphasis" w:uiPriority="20" w:qFormat="1"/>
-    <w:lsdException w:name="Document Map" w:semiHidden="1" w:unhideWhenUsed="1"/>
-    <w:lsdException w:name="Plain Text" w:semiHidden="1" w:unhideWhenUsed="1"/>
-    <w:lsdException w:name="E-mail Signature" w:semiHidden="1" w:unhideWhenUsed="1"/>
-    <w:lsdException w:name="HTML Top of Form" w:semiHidden="1" w:unhideWhenUsed="1"/>
-    <w:lsdException w:name="HTML Bottom of Form" w:semiHidden="1" w:unhideWhenUsed="1"/>
-    <w:lsdException w:name="Normal (Web)" w:semiHidden="1" w:unhideWhenUsed="1"/>
-    <w:lsdException w:name="HTML Acronym" w:semiHidden="1" w:unhideWhenUsed="1"/>
-    <w:lsdException w:name="HTML Address" w:semiHidden="1" w:unhideWhenUsed="1"/>
-    <w:lsdException w:name="HTML Cite" w:semiHidden="1" w:unhideWhenUsed="1"/>
-    <w:lsdException w:name="HTML Code" w:semiHidden="1" w:unhideWhenUsed="1"/>
-    <w:lsdException w:name="HTML Definition" w:semiHidden="1" w:unhideWhenUsed="1"/>
-    <w:lsdException w:name="HTML Keyboard" w:semiHidden="1" w:unhideWhenUsed="1"/>
-    <w:lsdException w:name="HTML Preformatted" w:semiHidden="1" w:unhideWhenUsed="1"/>
-    <w:lsdException w:name="HTML Sample" w:semiHidden="1" w:unhideWhenUsed="1"/>
-    <w:lsdException w:name="HTML Typewriter" w:semiHidden="1" w:unhideWhenUsed="1"/>
-    <w:lsdException w:name="HTML Variable" w:semiHidden="1" w:unhideWhenUsed="1"/>
-    <w:lsdException w:name="Normal Table" w:semiHidden="1" w:unhideWhenUsed="1"/>
-    <w:lsdException w:name="annotation subject" w:semiHidden="1" w:unhideWhenUsed="1"/>
-    <w:lsdException w:name="No List" w:semiHidden="1" w:unhideWhenUsed="1"/>
-    <w:lsdException w:name="Outline List 1" w:semiHidden="1" w:unhideWhenUsed="1"/>
-    <w:lsdException w:name="Outline List 2" w:semiHidden="1" w:unhideWhenUsed="1"/>
-    <w:lsdException w:name="Outline List 3" w:semiHidden="1" w:unhideWhenUsed="1"/>
-    <w:lsdException w:name="Table Simple 1" w:semiHidden="1" w:unhideWhenUsed="1"/>
-    <w:lsdException w:name="Table Simple 2" w:semiHidden="1" w:unhideWhenUsed="1"/>
-    <w:lsdException w:name="Table Simple 3" w:semiHidden="1" w:unhideWhenUsed="1"/>
-    <w:lsdException w:name="Table Classic 1" w:semiHidden="1" w:unhideWhenUsed="1"/>
-    <w:lsdException w:name="Table Classic 2" w:semiHidden="1" w:unhideWhenUsed="1"/>
-    <w:lsdException w:name="Table Classic 3" w:semiHidden="1" w:unhideWhenUsed="1"/>
-    <w:lsdException w:name="Table Classic 4" w:semiHidden="1" w:unhideWhenUsed="1"/>
-    <w:lsdException w:name="Table Colorful 1" w:semiHidden="1" w:unhideWhenUsed="1"/>
-    <w:lsdException w:name="Table Colorful 2" w:semiHidden="1" w:unhideWhenUsed="1"/>
-    <w:lsdException w:name="Table Colorful 3" w:semiHidden="1" w:unhideWhenUsed="1"/>
-    <w:lsdException w:name="Table Columns 1" w:semiHidden="1" w:unhideWhenUsed="1"/>
-    <w:lsdException w:name="Table Columns 2" w:semiHidden="1" w:unhideWhenUsed="1"/>
-    <w:lsdException w:name="Table Columns 3" w:semiHidden="1" w:unhideWhenUsed="1"/>
-    <w:lsdException w:name="Table Columns 4" w:semiHidden="1" w:unhideWhenUsed="1"/>
-    <w:lsdException w:name="Table Columns 5" w:semiHidden="1" w:unhideWhenUsed="1"/>
-    <w:lsdException w:name="Table Grid 1" w:semiHidden="1" w:unhideWhenUsed="1"/>
-    <w:lsdException w:name="Table Grid 2" w:semiHidden="1" w:unhideWhenUsed="1"/>
-    <w:lsdException w:name="Table Grid 3" w:semiHidden="1" w:unhideWhenUsed="1"/>
-    <w:lsdException w:name="Table Grid 4" w:semiHidden="1" w:unhideWhenUsed="1"/>
-    <w:lsdException w:name="Table Grid 5" w:semiHidden="1" w:unhideWhenUsed="1"/>
-    <w:lsdException w:name="Table Grid 6" w:semiHidden="1" w:unhideWhenUsed="1"/>
-    <w:lsdException w:name="Table Grid 7" w:semiHidden="1" w:unhideWhenUsed="1"/>
-    <w:lsdException w:name="Table Grid 8" w:semiHidden="1" w:unhideWhenUsed="1"/>
-    <w:lsdException w:name="Table List 1" w:semiHidden="1" w:unhideWhenUsed="1"/>
-    <w:lsdException w:name="Table List 2" w:semiHidden="1" w:unhideWhenUsed="1"/>
-    <w:lsdException w:name="Table List 3" w:semiHidden="1" w:unhideWhenUsed="1"/>
-    <w:lsdException w:name="Table List 4" w:semiHidden="1" w:unhideWhenUsed="1"/>
-    <w:lsdException w:name="Table List 5" w:semiHidden="1" w:unhideWhenUsed="1"/>
-    <w:lsdException w:name="Table List 6" w:semiHidden="1" w:unhideWhenUsed="1"/>
-    <w:lsdException w:name="Table List 7" w:semiHidden="1" w:unhideWhenUsed="1"/>
-    <w:lsdException w:name="Table List 8" w:semiHidden="1" w:unhideWhenUsed="1"/>
-    <w:lsdException w:name="Table 3D effects 1" w:semiHidden="1" w:unhideWhenUsed="1"/>
-    <w:lsdException w:name="Table 3D effects 2" w:semiHidden="1" w:unhideWhenUsed="1"/>
-    <w:lsdException w:name="Table 3D effects 3" w:semiHidden="1" w:unhideWhenUsed="1"/>
-    <w:lsdException w:name="Table Contemporary" w:semiHidden="1" w:unhideWhenUsed="1"/>
-    <w:lsdException w:name="Table Elegant" w:semiHidden="1" w:unhideWhenUsed="1"/>
-    <w:lsdException w:name="Table Professional" w:semiHidden="1" w:unhideWhenUsed="1"/>
-    <w:lsdException w:name="Table Subtle 1" w:semiHidden="1" w:unhideWhenUsed="1"/>
-    <w:lsdException w:name="Table Subtle 2" w:semiHidden="1" w:unhideWhenUsed="1"/>
-    <w:lsdException w:name="Table Web 1" w:semiHidden="1" w:unhideWhenUsed="1"/>
-    <w:lsdException w:name="Table Web 2" w:semiHidden="1" w:unhideWhenUsed="1"/>
-    <w:lsdException w:name="Table Web 3" w:semiHidden="1" w:unhideWhenUsed="1"/>
-    <w:lsdException w:name="Balloon Text" w:semiHidden="1" w:unhideWhenUsed="1"/>
-    <w:lsdException w:name="Table Grid" w:uiPriority="59"/>
-    <w:lsdException w:name="Table Theme" w:semiHidden="1" w:unhideWhenUsed="1"/>
-    <w:lsdException w:name="Placeholder Text" w:semiHidden="1"/>
-    <w:lsdException w:name="No Spacing" w:uiPriority="1" w:qFormat="1"/>
-    <w:lsdException w:name="Light Shading" w:uiPriority="60"/>
-    <w:lsdException w:name="Light List" w:uiPriority="61"/>
-    <w:lsdException w:name="Light Grid" w:uiPriority="62"/>
-    <w:lsdException w:name="Medium Shading 1" w:uiPriority="63"/>
-    <w:lsdException w:name="Medium Shading 2" w:uiPriority="64"/>
-    <w:lsdException w:name="Medium List 1" w:uiPriority="65"/>
-    <w:lsdException w:name="Medium List 2" w:uiPriority="66"/>
-    <w:lsdException w:name="Medium Grid 1" w:uiPriority="67"/>
-    <w:lsdException w:name="Medium Grid 2" w:uiPriority="68"/>
-    <w:lsdException w:name="Medium Grid 3" w:uiPriority="69"/>
-    <w:lsdException w:name="Dark List" w:uiPriority="70"/>
-    <w:lsdException w:name="Colorful Shading" w:uiPriority="71"/>
-    <w:lsdException w:name="Colorful List" w:uiPriority="72"/>
-    <w:lsdException w:name="Colorful Grid" w:uiPriority="73"/>
-    <w:lsdException w:name="Light Shading Accent 1" w:uiPriority="60"/>
-    <w:lsdException w:name="Light List Accent 1" w:uiPriority="61"/>
-    <w:lsdException w:name="Light Grid Accent 1" w:uiPriority="62"/>
-    <w:lsdException w:name="Medium Shading 1 Accent 1" w:uiPriority="63"/>
-    <w:lsdException w:name="Medium Shading 2 Accent 1" w:uiPriority="64"/>
-    <w:lsdException w:name="Medium List 1 Accent 1" w:uiPriority="65"/>
-    <w:lsdException w:name="Revision" w:semiHidden="1"/>
-    <w:lsdException w:name="List Paragraph" w:uiPriority="34" w:qFormat="1"/>
-    <w:lsdException w:name="Quote" w:uiPriority="29" w:qFormat="1"/>
-    <w:lsdException w:name="Intense Quote" w:uiPriority="30" w:qFormat="1"/>
-    <w:lsdException w:name="Medium List 2 Accent 1" w:uiPriority="66"/>
-    <w:lsdException w:name="Medium Grid 1 Accent 1" w:uiPriority="67"/>
-    <w:lsdException w:name="Medium Grid 2 Accent 1" w:uiPriority="68"/>
-    <w:lsdException w:name="Medium Grid 3 Accent 1" w:uiPriority="69"/>
-    <w:lsdException w:name="Dark List Accent 1" w:uiPriority="70"/>
-    <w:lsdException w:name="Colorful Shading Accent 1" w:uiPriority="71"/>
-    <w:lsdException w:name="Colorful List Accent 1" w:uiPriority="72"/>
-    <w:lsdException w:name="Colorful Grid Accent 1" w:uiPriority="73"/>
-    <w:lsdException w:name="Light Shading Accent 2" w:uiPriority="60"/>
-    <w:lsdException w:name="Light List Accent 2" w:uiPriority="61"/>
-    <w:lsdException w:name="Light Grid Accent 2" w:uiPriority="62"/>
-    <w:lsdException w:name="Medium Shading 1 Accent 2" w:uiPriority="63"/>
-    <w:lsdException w:name="Medium Shading 2 Accent 2" w:uiPriority="64"/>
-    <w:lsdException w:name="Medium List 1 Accent 2" w:uiPriority="65"/>
-    <w:lsdException w:name="Medium List 2 Accent 2" w:uiPriority="66"/>
-    <w:lsdException w:name="Medium Grid 1 Accent 2" w:uiPriority="67"/>
-    <w:lsdException w:name="Medium Grid 2 Accent 2" w:uiPriority="68"/>
-    <w:lsdException w:name="Medium Grid 3 Accent 2" w:uiPriority="69"/>
-    <w:lsdException w:name="Dark List Accent 2" w:uiPriority="70"/>
-    <w:lsdException w:name="Colorful Shading Accent 2" w:uiPriority="71"/>
-    <w:lsdException w:name="Colorful List Accent 2" w:uiPriority="72"/>
-    <w:lsdException w:name="Colorful Grid Accent 2" w:uiPriority="73"/>
-    <w:lsdException w:name="Light Shading Accent 3" w:uiPriority="60"/>
-    <w:lsdException w:name="Light List Accent 3" w:uiPriority="61"/>
-    <w:lsdException w:name="Light Grid Accent 3" w:uiPriority="62"/>
-    <w:lsdException w:name="Medium Shading 1 Accent 3" w:uiPriority="63"/>
-    <w:lsdException w:name="Medium Shading 2 Accent 3" w:uiPriority="64"/>
-    <w:lsdException w:name="Medium List 1 Accent 3" w:uiPriority="65"/>
-    <w:lsdException w:name="Medium List 2 Accent 3" w:uiPriority="66"/>
-    <w:lsdException w:name="Medium Grid 1 Accent 3" w:uiPriority="67"/>
-    <w:lsdException w:name="Medium Grid 2 Accent 3" w:uiPriority="68"/>
-    <w:lsdException w:name="Medium Grid 3 Accent 3" w:uiPriority="69"/>
-    <w:lsdException w:name="Dark List Accent 3" w:uiPriority="70"/>
-    <w:lsdException w:name="Colorful Shading Accent 3" w:uiPriority="71"/>
-    <w:lsdException w:name="Colorful List Accent 3" w:uiPriority="72"/>
-    <w:lsdException w:name="Colorful Grid Accent 3" w:uiPriority="73"/>
-    <w:lsdException w:name="Light Shading Accent 4" w:uiPriority="60"/>
-    <w:lsdException w:name="Light List Accent 4" w:uiPriority="61"/>
-    <w:lsdException w:name="Light Grid Accent 4" w:uiPriority="62"/>
-    <w:lsdException w:name="Medium Shading 1 Accent 4" w:uiPriority="63"/>
-    <w:lsdException w:name="Medium Shading 2 Accent 4" w:uiPriority="64"/>
-    <w:lsdException w:name="Medium List 1 Accent 4" w:uiPriority="65"/>
-    <w:lsdException w:name="Medium List 2 Accent 4" w:uiPriority="66"/>
-    <w:lsdException w:name="Medium Grid 1 Accent 4" w:uiPriority="67"/>
-    <w:lsdException w:name="Medium Grid 2 Accent 4" w:uiPriority="68"/>
-    <w:lsdException w:name="Medium Grid 3 Accent 4" w:uiPriority="69"/>
-    <w:lsdException w:name="Dark List Accent 4" w:uiPriority="70"/>
-    <w:lsdException w:name="Colorful Shading Accent 4" w:uiPriority="71"/>
-    <w:lsdException w:name="Colorful List Accent 4" w:uiPriority="72"/>
-    <w:lsdException w:name="Colorful Grid Accent 4" w:uiPriority="73"/>
-    <w:lsdException w:name="Light Shading Accent 5" w:uiPriority="60"/>
-    <w:lsdException w:name="Light List Accent 5" w:uiPriority="61"/>
-    <w:lsdException w:name="Light Grid Accent 5" w:uiPriority="62"/>
-    <w:lsdException w:name="Medium Shading 1 Accent 5" w:uiPriority="63"/>
-    <w:lsdException w:name="Medium Shading 2 Accent 5" w:uiPriority="64"/>
-    <w:lsdException w:name="Medium List 1 Accent 5" w:uiPriority="65"/>
-    <w:lsdException w:name="Medium List 2 Accent 5" w:uiPriority="66"/>
-    <w:lsdException w:name="Medium Grid 1 Accent 5" w:uiPriority="67"/>
-    <w:lsdException w:name="Medium Grid 2 Accent 5" w:uiPriority="68"/>
-    <w:lsdException w:name="Medium Grid 3 Accent 5" w:uiPriority="69"/>
-    <w:lsdException w:name="Dark List Accent 5" w:uiPriority="70"/>
-    <w:lsdException w:name="Colorful Shading Accent 5" w:uiPriority="71"/>
-    <w:lsdException w:name="Colorful List Accent 5" w:uiPriority="72"/>
-    <w:lsdException w:name="Colorful Grid Accent 5" w:uiPriority="73"/>
-    <w:lsdException w:name="Light Shading Accent 6" w:uiPriority="60"/>
-    <w:lsdException w:name="Light List Accent 6" w:uiPriority="61"/>
-    <w:lsdException w:name="Light Grid Accent 6" w:uiPriority="62"/>
-    <w:lsdException w:name="Medium Shading 1 Accent 6" w:uiPriority="63"/>
-    <w:lsdException w:name="Medium Shading 2 Accent 6" w:uiPriority="64"/>
-    <w:lsdException w:name="Medium List 1 Accent 6" w:uiPriority="65"/>
-    <w:lsdException w:name="Medium List 2 Accent 6" w:uiPriority="66"/>
-    <w:lsdException w:name="Medium Grid 1 Accent 6" w:uiPriority="67"/>
-    <w:lsdException w:name="Medium Grid 2 Accent 6" w:uiPriority="68"/>
-    <w:lsdException w:name="Medium Grid 3 Accent 6" w:uiPriority="69"/>
-    <w:lsdException w:name="Dark List Accent 6" w:uiPriority="70"/>
-    <w:lsdException w:name="Colorful Shading Accent 6" w:uiPriority="71"/>
-    <w:lsdException w:name="Colorful List Accent 6" w:uiPriority="72"/>
-    <w:lsdException w:name="Colorful Grid Accent 6" w:uiPriority="73"/>
-    <w:lsdException w:name="Subtle Emphasis" w:uiPriority="19" w:qFormat="1"/>
-    <w:lsdException w:name="Intense Emphasis" w:uiPriority="21" w:qFormat="1"/>
-    <w:lsdException w:name="Subtle Reference" w:uiPriority="31" w:qFormat="1"/>
-    <w:lsdException w:name="Intense Reference" w:uiPriority="32" w:qFormat="1"/>
-    <w:lsdException w:name="Book Title" w:uiPriority="33" w:qFormat="1"/>
-    <w:lsdException w:name="Bibliography" w:semiHidden="1" w:uiPriority="37" w:unhideWhenUsed="1"/>
-    <w:lsdException w:name="TOC Heading" w:semiHidden="1" w:uiPriority="39" w:unhideWhenUsed="1" w:qFormat="1"/>
-    <w:lsdException w:name="Plain Table 1" w:uiPriority="41"/>
-    <w:lsdException w:name="Plain Table 2" w:uiPriority="42"/>
-    <w:lsdException w:name="Plain Table 3" w:uiPriority="43"/>
-    <w:lsdException w:name="Plain Table 4" w:uiPriority="44"/>
-    <w:lsdException w:name="Plain Table 5" w:uiPriority="45"/>
-    <w:lsdException w:name="Grid Table Light" w:uiPriority="40"/>
-    <w:lsdException w:name="Grid Table 1 Light" w:uiPriority="46"/>
-    <w:lsdException w:name="Grid Table 2" w:uiPriority="47"/>
-    <w:lsdException w:name="Grid Table 3" w:uiPriority="48"/>
-    <w:lsdException w:name="Grid Table 4" w:uiPriority="49"/>
-    <w:lsdException w:name="Grid Table 5 Dark" w:uiPriority="50"/>
-    <w:lsdException w:name="Grid Table 6 Colorful" w:uiPriority="51"/>
-    <w:lsdException w:name="Grid Table 7 Colorful" w:uiPriority="52"/>
-    <w:lsdException w:name="Grid Table 1 Light Accent 1" w:uiPriority="46"/>
-    <w:lsdException w:name="Grid Table 2 Accent 1" w:uiPriority="47"/>
-    <w:lsdException w:name="Grid Table 3 Accent 1" w:uiPriority="48"/>
-    <w:lsdException w:name="Grid Table 4 Accent 1" w:uiPriority="49"/>
-    <w:lsdException w:name="Grid Table 5 Dark Accent 1" w:uiPriority="50"/>
-    <w:lsdException w:name="Grid Table 6 Colorful Accent 1" w:uiPriority="51"/>
-    <w:lsdException w:name="Grid Table 7 Colorful Accent 1" w:uiPriority="52"/>
-    <w:lsdException w:name="Grid Table 1 Light Accent 2" w:uiPriority="46"/>
-    <w:lsdException w:name="Grid Table 2 Accent 2" w:uiPriority="47"/>
-    <w:lsdException w:name="Grid Table 3 Accent 2" w:uiPriority="48"/>
-    <w:lsdException w:name="Grid Table 4 Accent 2" w:uiPriority="49"/>
-    <w:lsdException w:name="Grid Table 5 Dark Accent 2" w:uiPriority="50"/>
-    <w:lsdException w:name="Grid Table 6 Colorful Accent 2" w:uiPriority="51"/>
-    <w:lsdException w:name="Grid Table 7 Colorful Accent 2" w:uiPriority="52"/>
-    <w:lsdException w:name="Grid Table 1 Light Accent 3" w:uiPriority="46"/>
-    <w:lsdException w:name="Grid Table 2 Accent 3" w:uiPriority="47"/>
-    <w:lsdException w:name="Grid Table 3 Accent 3" w:uiPriority="48"/>
-    <w:lsdException w:name="Grid Table 4 Accent 3" w:uiPriority="49"/>
-    <w:lsdException w:name="Grid Table 5 Dark Accent 3" w:uiPriority="50"/>
-    <w:lsdException w:name="Grid Table 6 Colorful Accent 3" w:uiPriority="51"/>
-    <w:lsdException w:name="Grid Table 7 Colorful Accent 3" w:uiPriority="52"/>
-    <w:lsdException w:name="Grid Table 1 Light Accent 4" w:uiPriority="46"/>
-    <w:lsdException w:name="Grid Table 2 Accent 4" w:uiPriority="47"/>
-    <w:lsdException w:name="Grid Table 3 Accent 4" w:uiPriority="48"/>
-    <w:lsdException w:name="Grid Table 4 Accent 4" w:uiPriority="49"/>
-    <w:lsdException w:name="Grid Table 5 Dark Accent 4" w:uiPriority="50"/>
-    <w:lsdException w:name="Grid Table 6 Colorful Accent 4" w:uiPriority="51"/>
-    <w:lsdException w:name="Grid Table 7 Colorful Accent 4" w:uiPriority="52"/>
-    <w:lsdException w:name="Grid Table 1 Light Accent 5" w:uiPriority="46"/>
-    <w:lsdException w:name="Grid Table 2 Accent 5" w:uiPriority="47"/>
-    <w:lsdException w:name="Grid Table 3 Accent 5" w:uiPriority="48"/>
-    <w:lsdException w:name="Grid Table 4 Accent 5" w:uiPriority="49"/>
-    <w:lsdException w:name="Grid Table 5 Dark Accent 5" w:uiPriority="50"/>
-    <w:lsdException w:name="Grid Table 6 Colorful Accent 5" w:uiPriority="51"/>
-    <w:lsdException w:name="Grid Table 7 Colorful Accent 5" w:uiPriority="52"/>
-    <w:lsdException w:name="Grid Table 1 Light Accent 6" w:uiPriority="46"/>
-    <w:lsdException w:name="Grid Table 2 Accent 6" w:uiPriority="47"/>
-    <w:lsdException w:name="Grid Table 3 Accent 6" w:uiPriority="48"/>
-    <w:lsdException w:name="Grid Table 4 Accent 6" w:uiPriority="49"/>
-    <w:lsdException w:name="Grid Table 5 Dark Accent 6" w:uiPriority="50"/>
-    <w:lsdException w:name="Grid Table 6 Colorful Accent 6" w:uiPriority="51"/>
-    <w:lsdException w:name="Grid Table 7 Colorful Accent 6" w:uiPriority="52"/>
-    <w:lsdException w:name="List Table 1 Light" w:uiPriority="46"/>
-    <w:lsdException w:name="List Table 2" w:uiPriority="47"/>
-    <w:lsdException w:name="List Table 3" w:uiPriority="48"/>
-    <w:lsdException w:name="List Table 4" w:uiPriority="49"/>
-    <w:lsdException w:name="List Table 5 Dark" w:uiPriority="50"/>
-    <w:lsdException w:name="List Table 6 Colorful" w:uiPriority="51"/>
-    <w:lsdException w:name="List Table 7 Colorful" w:uiPriority="52"/>
-    <w:lsdException w:name="List Table 1 Light Accent 1" w:uiPriority="46"/>
-    <w:lsdException w:name="List Table 2 Accent 1" w:uiPriority="47"/>
-    <w:lsdException w:name="List Table 3 Accent 1" w:uiPriority="48"/>
-    <w:lsdException w:name="List Table 4 Accent 1" w:uiPriority="49"/>
-    <w:lsdException w:name="List Table 5 Dark Accent 1" w:uiPriority="50"/>
-    <w:lsdException w:name="List Table 6 Colorful Accent 1" w:uiPriority="51"/>
-    <w:lsdException w:name="List Table 7 Colorful Accent 1" w:uiPriority="52"/>
-    <w:lsdException w:name="List Table 1 Light Accent 2" w:uiPriority="46"/>
-    <w:lsdException w:name="List Table 2 Accent 2" w:uiPriority="47"/>
-    <w:lsdException w:name="List Table 3 Accent 2" w:uiPriority="48"/>
-    <w:lsdException w:name="List Table 4 Accent 2" w:uiPriority="49"/>
-    <w:lsdException w:name="List Table 5 Dark Accent 2" w:uiPriority="50"/>
-    <w:lsdException w:name="List Table 6 Colorful Accent 2" w:uiPriority="51"/>
-    <w:lsdException w:name="List Table 7 Colorful Accent 2" w:uiPriority="52"/>
-    <w:lsdException w:name="List Table 1 Light Accent 3" w:uiPriority="46"/>
-    <w:lsdException w:name="List Table 2 Accent 3" w:uiPriority="47"/>
-    <w:lsdException w:name="List Table 3 Accent 3" w:uiPriority="48"/>
-    <w:lsdException w:name="List Table 4 Accent 3" w:uiPriority="49"/>
-    <w:lsdException w:name="List Table 5 Dark Accent 3" w:uiPriority="50"/>
-    <w:lsdException w:name="List Table 6 Colorful Accent 3" w:uiPriority="51"/>
-    <w:lsdException w:name="List Table 7 Colorful Accent 3" w:uiPriority="52"/>
-    <w:lsdException w:name="List Table 1 Light Accent 4" w:uiPriority="46"/>
-    <w:lsdException w:name="List Table 2 Accent 4" w:uiPriority="47"/>
-    <w:lsdException w:name="List Table 3 Accent 4" w:uiPriority="48"/>
-    <w:lsdException w:name="List Table 4 Accent 4" w:uiPriority="49"/>
-    <w:lsdException w:name="List Table 5 Dark Accent 4" w:uiPriority="50"/>
-    <w:lsdException w:name="List Table 6 Colorful Accent 4" w:uiPriority="51"/>
-    <w:lsdException w:name="List Table 7 Colorful Accent 4" w:uiPriority="52"/>
-    <w:lsdException w:name="List Table 1 Light Accent 5" w:uiPriority="46"/>
-    <w:lsdException w:name="List Table 2 Accent 5" w:uiPriority="47"/>
-    <w:lsdException w:name="List Table 3 Accent 5" w:uiPriority="48"/>
-    <w:lsdException w:name="List Table 4 Accent 5" w:uiPriority="49"/>
-    <w:lsdException w:name="List Table 5 Dark Accent 5" w:uiPriority="50"/>
-    <w:lsdException w:name="List Table 6 Colorful Accent 5" w:uiPriority="51"/>
-    <w:lsdException w:name="List Table 7 Colorful Accent 5" w:uiPriority="52"/>
-    <w:lsdException w:name="List Table 1 Light Accent 6" w:uiPriority="46"/>
-    <w:lsdException w:name="List Table 2 Accent 6" w:uiPriority="47"/>
-    <w:lsdException w:name="List Table 3 Accent 6" w:uiPriority="48"/>
-    <w:lsdException w:name="List Table 4 Accent 6" w:uiPriority="49"/>
-    <w:lsdException w:name="List Table 5 Dark Accent 6" w:uiPriority="50"/>
-    <w:lsdException w:name="List Table 6 Colorful Accent 6" w:uiPriority="51"/>
-    <w:lsdException w:name="List Table 7 Colorful Accent 6" w:uiPriority="52"/>
+  <w:latentStyles w:defLockedState="0" w:defUIPriority="99" w:defSemiHidden="1" w:defUnhideWhenUsed="1" w:defQFormat="0" w:count="267">
+    <w:lsdException w:name="Normal" w:semiHidden="0" w:uiPriority="0" w:unhideWhenUsed="0" w:qFormat="1"/>
+    <w:lsdException w:name="heading 1" w:semiHidden="0" w:uiPriority="9" w:unhideWhenUsed="0" w:qFormat="1"/>
+    <w:lsdException w:name="heading 2" w:uiPriority="9" w:qFormat="1"/>
+    <w:lsdException w:name="heading 3" w:uiPriority="9" w:qFormat="1"/>
+    <w:lsdException w:name="heading 4" w:uiPriority="9" w:qFormat="1"/>
+    <w:lsdException w:name="heading 5" w:uiPriority="9" w:qFormat="1"/>
+    <w:lsdException w:name="heading 6" w:uiPriority="9" w:qFormat="1"/>
+    <w:lsdException w:name="heading 7" w:uiPriority="9" w:qFormat="1"/>
+    <w:lsdException w:name="heading 8" w:uiPriority="9" w:qFormat="1"/>
+    <w:lsdException w:name="heading 9" w:uiPriority="9" w:qFormat="1"/>
+    <w:lsdException w:name="toc 1" w:uiPriority="39"/>
+    <w:lsdException w:name="toc 2" w:uiPriority="39"/>
+    <w:lsdException w:name="toc 3" w:uiPriority="39"/>
+    <w:lsdException w:name="toc 4" w:uiPriority="39"/>
+    <w:lsdException w:name="toc 5" w:uiPriority="39"/>
+    <w:lsdException w:name="toc 6" w:uiPriority="39"/>
+    <w:lsdException w:name="toc 7" w:uiPriority="39"/>
+    <w:lsdException w:name="toc 8" w:uiPriority="39"/>
+    <w:lsdException w:name="toc 9" w:uiPriority="39"/>
+    <w:lsdException w:name="caption" w:uiPriority="35" w:qFormat="1"/>
+    <w:lsdException w:name="Title" w:semiHidden="0" w:uiPriority="10" w:unhideWhenUsed="0" w:qFormat="1"/>
+    <w:lsdException w:name="Default Paragraph Font" w:uiPriority="1"/>
+    <w:lsdException w:name="Subtitle" w:semiHidden="0" w:uiPriority="11" w:unhideWhenUsed="0" w:qFormat="1"/>
+    <w:lsdException w:name="Strong" w:semiHidden="0" w:uiPriority="22" w:unhideWhenUsed="0" w:qFormat="1"/>
+    <w:lsdException w:name="Emphasis" w:semiHidden="0" w:uiPriority="20" w:unhideWhenUsed="0" w:qFormat="1"/>
+    <w:lsdException w:name="Table Grid" w:semiHidden="0" w:uiPriority="59" w:unhideWhenUsed="0"/>
+    <w:lsdException w:name="Placeholder Text" w:unhideWhenUsed="0"/>
+    <w:lsdException w:name="No Spacing" w:semiHidden="0" w:uiPriority="1" w:unhideWhenUsed="0" w:qFormat="1"/>
+    <w:lsdException w:name="Light Shading" w:semiHidden="0" w:uiPriority="60" w:unhideWhenUsed="0"/>
+    <w:lsdException w:name="Light List" w:semiHidden="0" w:uiPriority="61" w:unhideWhenUsed="0"/>
+    <w:lsdException w:name="Light Grid" w:semiHidden="0" w:uiPriority="62" w:unhideWhenUsed="0"/>
+    <w:lsdException w:name="Medium Shading 1" w:semiHidden="0" w:uiPriority="63" w:unhideWhenUsed="0"/>
+    <w:lsdException w:name="Medium Shading 2" w:semiHidden="0" w:uiPriority="64" w:unhideWhenUsed="0"/>
+    <w:lsdException w:name="Medium List 1" w:semiHidden="0" w:uiPriority="65" w:unhideWhenUsed="0"/>
+    <w:lsdException w:name="Medium List 2" w:semiHidden="0" w:uiPriority="66" w:unhideWhenUsed="0"/>
+    <w:lsdException w:name="Medium Grid 1" w:semiHidden="0" w:uiPriority="67" w:unhideWhenUsed="0"/>
+    <w:lsdException w:name="Medium Grid 2" w:semiHidden="0" w:uiPriority="68" w:unhideWhenUsed="0"/>
+    <w:lsdException w:name="Medium Grid 3" w:semiHidden="0" w:uiPriority="69" w:unhideWhenUsed="0"/>
+    <w:lsdException w:name="Dark List" w:semiHidden="0" w:uiPriority="70" w:unhideWhenUsed="0"/>
+    <w:lsdException w:name="Colorful Shading" w:semiHidden="0" w:uiPriority="71" w:unhideWhenUsed="0"/>
+    <w:lsdException w:name="Colorful List" w:semiHidden="0" w:uiPriority="72" w:unhideWhenUsed="0"/>
+    <w:lsdException w:name="Colorful Grid" w:semiHidden="0" w:uiPriority="73" w:unhideWhenUsed="0"/>
+    <w:lsdException w:name="Light Shading Accent 1" w:semiHidden="0" w:uiPriority="60" w:unhideWhenUsed="0"/>
+    <w:lsdException w:name="Light List Accent 1" w:semiHidden="0" w:uiPriority="61" w:unhideWhenUsed="0"/>
+    <w:lsdException w:name="Light Grid Accent 1" w:semiHidden="0" w:uiPriority="62" w:unhideWhenUsed="0"/>
+    <w:lsdException w:name="Medium Shading 1 Accent 1" w:semiHidden="0" w:uiPriority="63" w:unhideWhenUsed="0"/>
+    <w:lsdException w:name="Medium Shading 2 Accent 1" w:semiHidden="0" w:uiPriority="64" w:unhideWhenUsed="0"/>
+    <w:lsdException w:name="Medium List 1 Accent 1" w:semiHidden="0" w:uiPriority="65" w:unhideWhenUsed="0"/>
+    <w:lsdException w:name="Revision" w:unhideWhenUsed="0"/>
+    <w:lsdException w:name="List Paragraph" w:semiHidden="0" w:uiPriority="34" w:unhideWhenUsed="0" w:qFormat="1"/>
+    <w:lsdException w:name="Quote" w:semiHidden="0" w:uiPriority="29" w:unhideWhenUsed="0" w:qFormat="1"/>
+    <w:lsdException w:name="Intense Quote" w:semiHidden="0" w:uiPriority="30" w:unhideWhenUsed="0" w:qFormat="1"/>
+    <w:lsdException w:name="Medium List 2 Accent 1" w:semiHidden="0" w:uiPriority="66" w:unhideWhenUsed="0"/>
+    <w:lsdException w:name="Medium Grid 1 Accent 1" w:semiHidden="0" w:uiPriority="67" w:unhideWhenUsed="0"/>
+    <w:lsdException w:name="Medium Grid 2 Accent 1" w:semiHidden="0" w:uiPriority="68" w:unhideWhenUsed="0"/>
+    <w:lsdException w:name="Medium Grid 3 Accent 1" w:semiHidden="0" w:uiPriority="69" w:unhideWhenUsed="0"/>
+    <w:lsdException w:name="Dark List Accent 1" w:semiHidden="0" w:uiPriority="70" w:unhideWhenUsed="0"/>
+    <w:lsdException w:name="Colorful Shading Accent 1" w:semiHidden="0" w:uiPriority="71" w:unhideWhenUsed="0"/>
+    <w:lsdException w:name="Colorful List Accent 1" w:semiHidden="0" w:uiPriority="72" w:unhideWhenUsed="0"/>
+    <w:lsdException w:name="Colorful Grid Accent 1" w:semiHidden="0" w:uiPriority="73" w:unhideWhenUsed="0"/>
+    <w:lsdException w:name="Light Shading Accent 2" w:semiHidden="0" w:uiPriority="60" w:unhideWhenUsed="0"/>
+    <w:lsdException w:name="Light List Accent 2" w:semiHidden="0" w:uiPriority="61" w:unhideWhenUsed="0"/>
+    <w:lsdException w:name="Light Grid Accent 2" w:semiHidden="0" w:uiPriority="62" w:unhideWhenUsed="0"/>
+    <w:lsdException w:name="Medium Shading 1 Accent 2" w:semiHidden="0" w:uiPriority="63" w:unhideWhenUsed="0"/>
+    <w:lsdException w:name="Medium Shading 2 Accent 2" w:semiHidden="0" w:uiPriority="64" w:unhideWhenUsed="0"/>
+    <w:lsdException w:name="Medium List 1 Accent 2" w:semiHidden="0" w:uiPriority="65" w:unhideWhenUsed="0"/>
+    <w:lsdException w:name="Medium List 2 Accent 2" w:semiHidden="0" w:uiPriority="66" w:unhideWhenUsed="0"/>
+    <w:lsdException w:name="Medium Grid 1 Accent 2" w:semiHidden="0" w:uiPriority="67" w:unhideWhenUsed="0"/>
+    <w:lsdException w:name="Medium Grid 2 Accent 2" w:semiHidden="0" w:uiPriority="68" w:unhideWhenUsed="0"/>
+    <w:lsdException w:name="Medium Grid 3 Accent 2" w:semiHidden="0" w:uiPriority="69" w:unhideWhenUsed="0"/>
+    <w:lsdException w:name="Dark List Accent 2" w:semiHidden="0" w:uiPriority="70" w:unhideWhenUsed="0"/>
+    <w:lsdException w:name="Colorful Shading Accent 2" w:semiHidden="0" w:uiPriority="71" w:unhideWhenUsed="0"/>
+    <w:lsdException w:name="Colorful List Accent 2" w:semiHidden="0" w:uiPriority="72" w:unhideWhenUsed="0"/>
+    <w:lsdException w:name="Colorful Grid Accent 2" w:semiHidden="0" w:uiPriority="73" w:unhideWhenUsed="0"/>
+    <w:lsdException w:name="Light Shading Accent 3" w:semiHidden="0" w:uiPriority="60" w:unhideWhenUsed="0"/>
+    <w:lsdException w:name="Light List Accent 3" w:semiHidden="0" w:uiPriority="61" w:unhideWhenUsed="0"/>
+    <w:lsdException w:name="Light Grid Accent 3" w:semiHidden="0" w:uiPriority="62" w:unhideWhenUsed="0"/>
+    <w:lsdException w:name="Medium Shading 1 Accent 3" w:semiHidden="0" w:uiPriority="63" w:unhideWhenUsed="0"/>
+    <w:lsdException w:name="Medium Shading 2 Accent 3" w:semiHidden="0" w:uiPriority="64" w:unhideWhenUsed="0"/>
+    <w:lsdException w:name="Medium List 1 Accent 3" w:semiHidden="0" w:uiPriority="65" w:unhideWhenUsed="0"/>
+    <w:lsdException w:name="Medium List 2 Accent 3" w:semiHidden="0" w:uiPriority="66" w:unhideWhenUsed="0"/>
+    <w:lsdException w:name="Medium Grid 1 Accent 3" w:semiHidden="0" w:uiPriority="67" w:unhideWhenUsed="0"/>
+    <w:lsdException w:name="Medium Grid 2 Accent 3" w:semiHidden="0" w:uiPriority="68" w:unhideWhenUsed="0"/>
+    <w:lsdException w:name="Medium Grid 3 Accent 3" w:semiHidden="0" w:uiPriority="69" w:unhideWhenUsed="0"/>
+    <w:lsdException w:name="Dark List Accent 3" w:semiHidden="0" w:uiPriority="70" w:unhideWhenUsed="0"/>
+    <w:lsdException w:name="Colorful Shading Accent 3" w:semiHidden="0" w:uiPriority="71" w:unhideWhenUsed="0"/>
+    <w:lsdException w:name="Colorful List Accent 3" w:semiHidden="0" w:uiPriority="72" w:unhideWhenUsed="0"/>
+    <w:lsdException w:name="Colorful Grid Accent 3" w:semiHidden="0" w:uiPriority="73" w:unhideWhenUsed="0"/>
+    <w:lsdException w:name="Light Shading Accent 4" w:semiHidden="0" w:uiPriority="60" w:unhideWhenUsed="0"/>
+    <w:lsdException w:name="Light List Accent 4" w:semiHidden="0" w:uiPriority="61" w:unhideWhenUsed="0"/>
+    <w:lsdException w:name="Light Grid Accent 4" w:semiHidden="0" w:uiPriority="62" w:unhideWhenUsed="0"/>
+    <w:lsdException w:name="Medium Shading 1 Accent 4" w:semiHidden="0" w:uiPriority="63" w:unhideWhenUsed="0"/>
+    <w:lsdException w:name="Medium Shading 2 Accent 4" w:semiHidden="0" w:uiPriority="64" w:unhideWhenUsed="0"/>
+    <w:lsdException w:name="Medium List 1 Accent 4" w:semiHidden="0" w:uiPriority="65" w:unhideWhenUsed="0"/>
+    <w:lsdException w:name="Medium List 2 Accent 4" w:semiHidden="0" w:uiPriority="66" w:unhideWhenUsed="0"/>
+    <w:lsdException w:name="Medium Grid 1 Accent 4" w:semiHidden="0" w:uiPriority="67" w:unhideWhenUsed="0"/>
+    <w:lsdException w:name="Medium Grid 2 Accent 4" w:semiHidden="0" w:uiPriority="68" w:unhideWhenUsed="0"/>
+    <w:lsdException w:name="Medium Grid 3 Accent 4" w:semiHidden="0" w:uiPriority="69" w:unhideWhenUsed="0"/>
+    <w:lsdException w:name="Dark List Accent 4" w:semiHidden="0" w:uiPriority="70" w:unhideWhenUsed="0"/>
+    <w:lsdException w:name="Colorful Shading Accent 4" w:semiHidden="0" w:uiPriority="71" w:unhideWhenUsed="0"/>
+    <w:lsdException w:name="Colorful List Accent 4" w:semiHidden="0" w:uiPriority="72" w:unhideWhenUsed="0"/>
+    <w:lsdException w:name="Colorful Grid Accent 4" w:semiHidden="0" w:uiPriority="73" w:unhideWhenUsed="0"/>
+    <w:lsdException w:name="Light Shading Accent 5" w:semiHidden="0" w:uiPriority="60" w:unhideWhenUsed="0"/>
+    <w:lsdException w:name="Light List Accent 5" w:semiHidden="0" w:uiPriority="61" w:unhideWhenUsed="0"/>
+    <w:lsdException w:name="Light Grid Accent 5" w:semiHidden="0" w:uiPriority="62" w:unhideWhenUsed="0"/>
+    <w:lsdException w:name="Medium Shading 1 Accent 5" w:semiHidden="0" w:uiPriority="63" w:unhideWhenUsed="0"/>
+    <w:lsdException w:name="Medium Shading 2 Accent 5" w:semiHidden="0" w:uiPriority="64" w:unhideWhenUsed="0"/>
+    <w:lsdException w:name="Medium List 1 Accent 5" w:semiHidden="0" w:uiPriority="65" w:unhideWhenUsed="0"/>
+    <w:lsdException w:name="Medium List 2 Accent 5" w:semiHidden="0" w:uiPriority="66" w:unhideWhenUsed="0"/>
+    <w:lsdException w:name="Medium Grid 1 Accent 5" w:semiHidden="0" w:uiPriority="67" w:unhideWhenUsed="0"/>
+    <w:lsdException w:name="Medium Grid 2 Accent 5" w:semiHidden="0" w:uiPriority="68" w:unhideWhenUsed="0"/>
+    <w:lsdException w:name="Medium Grid 3 Accent 5" w:semiHidden="0" w:uiPriority="69" w:unhideWhenUsed="0"/>
+    <w:lsdException w:name="Dark List Accent 5" w:semiHidden="0" w:uiPriority="70" w:unhideWhenUsed="0"/>
+    <w:lsdException w:name="Colorful Shading Accent 5" w:semiHidden="0" w:uiPriority="71" w:unhideWhenUsed="0"/>
+    <w:lsdException w:name="Colorful List Accent 5" w:semiHidden="0" w:uiPriority="72" w:unhideWhenUsed="0"/>
+    <w:lsdException w:name="Colorful Grid Accent 5" w:semiHidden="0" w:uiPriority="73" w:unhideWhenUsed="0"/>
+    <w:lsdException w:name="Light Shading Accent 6" w:semiHidden="0" w:uiPriority="60" w:unhideWhenUsed="0"/>
+    <w:lsdException w:name="Light List Accent 6" w:semiHidden="0" w:uiPriority="61" w:unhideWhenUsed="0"/>
+    <w:lsdException w:name="Light Grid Accent 6" w:semiHidden="0" w:uiPriority="62" w:unhideWhenUsed="0"/>
+    <w:lsdException w:name="Medium Shading 1 Accent 6" w:semiHidden="0" w:uiPriority="63" w:unhideWhenUsed="0"/>
+    <w:lsdException w:name="Medium Shading 2 Accent 6" w:semiHidden="0" w:uiPriority="64" w:unhideWhenUsed="0"/>
+    <w:lsdException w:name="Medium List 1 Accent 6" w:semiHidden="0" w:uiPriority="65" w:unhideWhenUsed="0"/>
+    <w:lsdException w:name="Medium List 2 Accent 6" w:semiHidden="0" w:uiPriority="66" w:unhideWhenUsed="0"/>
+    <w:lsdException w:name="Medium Grid 1 Accent 6" w:semiHidden="0" w:uiPriority="67" w:unhideWhenUsed="0"/>
+    <w:lsdException w:name="Medium Grid 2 Accent 6" w:semiHidden="0" w:uiPriority="68" w:unhideWhenUsed="0"/>
+    <w:lsdException w:name="Medium Grid 3 Accent 6" w:semiHidden="0" w:uiPriority="69" w:unhideWhenUsed="0"/>
+    <w:lsdException w:name="Dark List Accent 6" w:semiHidden="0" w:uiPriority="70" w:unhideWhenUsed="0"/>
+    <w:lsdException w:name="Colorful Shading Accent 6" w:semiHidden="0" w:uiPriority="71" w:unhideWhenUsed="0"/>
+    <w:lsdException w:name="Colorful List Accent 6" w:semiHidden="0" w:uiPriority="72" w:unhideWhenUsed="0"/>
+    <w:lsdException w:name="Colorful Grid Accent 6" w:semiHidden="0" w:uiPriority="73" w:unhideWhenUsed="0"/>
+    <w:lsdException w:name="Subtle Emphasis" w:semiHidden="0" w:uiPriority="19" w:unhideWhenUsed="0" w:qFormat="1"/>
+    <w:lsdException w:name="Intense Emphasis" w:semiHidden="0" w:uiPriority="21" w:unhideWhenUsed="0" w:qFormat="1"/>
+    <w:lsdException w:name="Subtle Reference" w:semiHidden="0" w:uiPriority="31" w:unhideWhenUsed="0" w:qFormat="1"/>
+    <w:lsdException w:name="Intense Reference" w:semiHidden="0" w:uiPriority="32" w:unhideWhenUsed="0" w:qFormat="1"/>
+    <w:lsdException w:name="Book Title" w:semiHidden="0" w:uiPriority="33" w:unhideWhenUsed="0" w:qFormat="1"/>
+    <w:lsdException w:name="Bibliography" w:uiPriority="37"/>
+    <w:lsdException w:name="TOC Heading" w:uiPriority="39" w:qFormat="1"/>
   </w:latentStyles>
   <w:style w:type="paragraph" w:default="1" w:styleId="Normal">
     <w:name w:val="Normal"/>
     <w:qFormat/>
     <w:rsid w:val="0097609C"/>
   </w:style>
-  <w:style w:type="character" w:default="1" w:styleId="DefaultParagraphFont">
+  <w:style w:type="character" w:default="1" w:styleId="Tipodeletrapredefinidodopargrafo">
     <w:name w:val="Default Paragraph Font"/>
     <w:uiPriority w:val="1"/>
     <w:semiHidden/>
     <w:unhideWhenUsed/>
   </w:style>
-  <w:style w:type="table" w:default="1" w:styleId="TableNormal">
+  <w:style w:type="table" w:default="1" w:styleId="Tabelanormal">
     <w:name w:val="Normal Table"/>
     <w:uiPriority w:val="99"/>
     <w:semiHidden/>
     <w:unhideWhenUsed/>
+    <w:qFormat/>
     <w:tblPr>
       <w:tblInd w:w="0" w:type="dxa"/>
       <w:tblCellMar>
@@ -2534,16 +2930,16 @@
       </w:tblCellMar>
     </w:tblPr>
   </w:style>
-  <w:style w:type="numbering" w:default="1" w:styleId="NoList">
+  <w:style w:type="numbering" w:default="1" w:styleId="Semlista">
     <w:name w:val="No List"/>
     <w:uiPriority w:val="99"/>
     <w:semiHidden/>
     <w:unhideWhenUsed/>
   </w:style>
-  <w:style w:type="paragraph" w:styleId="Header">
+  <w:style w:type="paragraph" w:styleId="Cabealho">
     <w:name w:val="header"/>
     <w:basedOn w:val="Normal"/>
-    <w:link w:val="HeaderChar"/>
+    <w:link w:val="CabealhoCarcter"/>
     <w:uiPriority w:val="99"/>
     <w:unhideWhenUsed/>
     <w:rsid w:val="009F5125"/>
@@ -2555,17 +2951,17 @@
       <w:spacing w:after="0" w:line="240" w:lineRule="auto"/>
     </w:pPr>
   </w:style>
-  <w:style w:type="character" w:customStyle="1" w:styleId="HeaderChar">
-    <w:name w:val="Header Char"/>
-    <w:basedOn w:val="DefaultParagraphFont"/>
-    <w:link w:val="Header"/>
+  <w:style w:type="character" w:customStyle="1" w:styleId="CabealhoCarcter">
+    <w:name w:val="Cabeçalho Carácter"/>
+    <w:basedOn w:val="Tipodeletrapredefinidodopargrafo"/>
+    <w:link w:val="Cabealho"/>
     <w:uiPriority w:val="99"/>
     <w:rsid w:val="009F5125"/>
   </w:style>
-  <w:style w:type="paragraph" w:styleId="Footer">
+  <w:style w:type="paragraph" w:styleId="Rodap">
     <w:name w:val="footer"/>
     <w:basedOn w:val="Normal"/>
-    <w:link w:val="FooterChar"/>
+    <w:link w:val="RodapCarcter"/>
     <w:uiPriority w:val="99"/>
     <w:unhideWhenUsed/>
     <w:rsid w:val="009F5125"/>
@@ -2577,17 +2973,17 @@
       <w:spacing w:after="0" w:line="240" w:lineRule="auto"/>
     </w:pPr>
   </w:style>
-  <w:style w:type="character" w:customStyle="1" w:styleId="FooterChar">
-    <w:name w:val="Footer Char"/>
-    <w:basedOn w:val="DefaultParagraphFont"/>
-    <w:link w:val="Footer"/>
+  <w:style w:type="character" w:customStyle="1" w:styleId="RodapCarcter">
+    <w:name w:val="Rodapé Carácter"/>
+    <w:basedOn w:val="Tipodeletrapredefinidodopargrafo"/>
+    <w:link w:val="Rodap"/>
     <w:uiPriority w:val="99"/>
     <w:rsid w:val="009F5125"/>
   </w:style>
-  <w:style w:type="paragraph" w:styleId="BalloonText">
+  <w:style w:type="paragraph" w:styleId="Textodebalo">
     <w:name w:val="Balloon Text"/>
     <w:basedOn w:val="Normal"/>
-    <w:link w:val="BalloonTextChar"/>
+    <w:link w:val="TextodebaloCarcter"/>
     <w:uiPriority w:val="99"/>
     <w:semiHidden/>
     <w:unhideWhenUsed/>
@@ -2601,10 +2997,10 @@
       <w:szCs w:val="16"/>
     </w:rPr>
   </w:style>
-  <w:style w:type="character" w:customStyle="1" w:styleId="BalloonTextChar">
-    <w:name w:val="Balloon Text Char"/>
-    <w:basedOn w:val="DefaultParagraphFont"/>
-    <w:link w:val="BalloonText"/>
+  <w:style w:type="character" w:customStyle="1" w:styleId="TextodebaloCarcter">
+    <w:name w:val="Texto de balão Carácter"/>
+    <w:basedOn w:val="Tipodeletrapredefinidodopargrafo"/>
+    <w:link w:val="Textodebalo"/>
     <w:uiPriority w:val="99"/>
     <w:semiHidden/>
     <w:rsid w:val="009F5125"/>
@@ -2614,7 +3010,7 @@
       <w:szCs w:val="16"/>
     </w:rPr>
   </w:style>
-  <w:style w:type="paragraph" w:styleId="ListParagraph">
+  <w:style w:type="paragraph" w:styleId="PargrafodaLista">
     <w:name w:val="List Paragraph"/>
     <w:basedOn w:val="Normal"/>
     <w:uiPriority w:val="34"/>
@@ -2629,7 +3025,7 @@
 </file>
 
 <file path=word/glossary/document.xml><?xml version="1.0" encoding="utf-8"?>
-<w:glossaryDocument xmlns:wpc="http://schemas.microsoft.com/office/word/2010/wordprocessingCanvas" xmlns:mc="http://schemas.openxmlformats.org/markup-compatibility/2006" xmlns:o="urn:schemas-microsoft-com:office:office" xmlns:r="http://schemas.openxmlformats.org/officeDocument/2006/relationships" xmlns:m="http://schemas.openxmlformats.org/officeDocument/2006/math" xmlns:v="urn:schemas-microsoft-com:vml" xmlns:wp14="http://schemas.microsoft.com/office/word/2010/wordprocessingDrawing" xmlns:wp="http://schemas.openxmlformats.org/drawingml/2006/wordprocessingDrawing" xmlns:w10="urn:schemas-microsoft-com:office:word" xmlns:w="http://schemas.openxmlformats.org/wordprocessingml/2006/main" xmlns:w14="http://schemas.microsoft.com/office/word/2010/wordml" xmlns:w15="http://schemas.microsoft.com/office/word/2012/wordml" xmlns:wpg="http://schemas.microsoft.com/office/word/2010/wordprocessingGroup" xmlns:wpi="http://schemas.microsoft.com/office/word/2010/wordprocessingInk" xmlns:wne="http://schemas.microsoft.com/office/word/2006/wordml" xmlns:wps="http://schemas.microsoft.com/office/word/2010/wordprocessingShape" mc:Ignorable="w14 w15 wp14">
+<w:glossaryDocument xmlns:ve="http://schemas.openxmlformats.org/markup-compatibility/2006" xmlns:o="urn:schemas-microsoft-com:office:office" xmlns:r="http://schemas.openxmlformats.org/officeDocument/2006/relationships" xmlns:m="http://schemas.openxmlformats.org/officeDocument/2006/math" xmlns:v="urn:schemas-microsoft-com:vml" xmlns:wp="http://schemas.openxmlformats.org/drawingml/2006/wordprocessingDrawing" xmlns:w10="urn:schemas-microsoft-com:office:word" xmlns:w="http://schemas.openxmlformats.org/wordprocessingml/2006/main" xmlns:wne="http://schemas.microsoft.com/office/word/2006/wordml">
   <w:docParts>
     <w:docPart>
       <w:docPartPr>
@@ -2688,7 +3084,7 @@
 </file>
 
 <file path=word/glossary/fontTable.xml><?xml version="1.0" encoding="utf-8"?>
-<w:fonts xmlns:mc="http://schemas.openxmlformats.org/markup-compatibility/2006" xmlns:r="http://schemas.openxmlformats.org/officeDocument/2006/relationships" xmlns:w="http://schemas.openxmlformats.org/wordprocessingml/2006/main" xmlns:w14="http://schemas.microsoft.com/office/word/2010/wordml" xmlns:w15="http://schemas.microsoft.com/office/word/2012/wordml" mc:Ignorable="w14 w15">
+<w:fonts xmlns:r="http://schemas.openxmlformats.org/officeDocument/2006/relationships" xmlns:w="http://schemas.openxmlformats.org/wordprocessingml/2006/main">
   <w:font w:name="Symbol">
     <w:panose1 w:val="05050102010706020507"/>
     <w:charset w:val="02"/>
@@ -2725,7 +3121,7 @@
     <w:sig w:usb0="E00002FF" w:usb1="4000ACFF" w:usb2="00000001" w:usb3="00000000" w:csb0="0000019F" w:csb1="00000000"/>
   </w:font>
   <w:font w:name="Tahoma">
-    <w:panose1 w:val="00000000000000000000"/>
+    <w:panose1 w:val="020B0604030504040204"/>
     <w:charset w:val="00"/>
     <w:family w:val="swiss"/>
     <w:notTrueType/>
@@ -2748,30 +3144,23 @@
     <w:pitch w:val="variable"/>
     <w:sig w:usb0="E00002FF" w:usb1="400004FF" w:usb2="00000000" w:usb3="00000000" w:csb0="0000019F" w:csb1="00000000"/>
   </w:font>
-  <w:font w:name="Calibri Light">
-    <w:panose1 w:val="020F0302020204030204"/>
-    <w:charset w:val="00"/>
-    <w:family w:val="swiss"/>
-    <w:pitch w:val="variable"/>
-    <w:sig w:usb0="A00002EF" w:usb1="4000207B" w:usb2="00000000" w:usb3="00000000" w:csb0="0000019F" w:csb1="00000000"/>
-  </w:font>
 </w:fonts>
 </file>
 
 <file path=word/glossary/settings.xml><?xml version="1.0" encoding="utf-8"?>
-<w:settings xmlns:mc="http://schemas.openxmlformats.org/markup-compatibility/2006" xmlns:o="urn:schemas-microsoft-com:office:office" xmlns:r="http://schemas.openxmlformats.org/officeDocument/2006/relationships" xmlns:m="http://schemas.openxmlformats.org/officeDocument/2006/math" xmlns:v="urn:schemas-microsoft-com:vml" xmlns:w10="urn:schemas-microsoft-com:office:word" xmlns:w="http://schemas.openxmlformats.org/wordprocessingml/2006/main" xmlns:w14="http://schemas.microsoft.com/office/word/2010/wordml" xmlns:w15="http://schemas.microsoft.com/office/word/2012/wordml" xmlns:sl="http://schemas.openxmlformats.org/schemaLibrary/2006/main" mc:Ignorable="w14 w15">
+<w:settings xmlns:o="urn:schemas-microsoft-com:office:office" xmlns:r="http://schemas.openxmlformats.org/officeDocument/2006/relationships" xmlns:m="http://schemas.openxmlformats.org/officeDocument/2006/math" xmlns:v="urn:schemas-microsoft-com:vml" xmlns:w10="urn:schemas-microsoft-com:office:word" xmlns:w="http://schemas.openxmlformats.org/wordprocessingml/2006/main" xmlns:sl="http://schemas.openxmlformats.org/schemaLibrary/2006/main">
   <w:view w:val="normal"/>
   <w:defaultTabStop w:val="708"/>
   <w:hyphenationZone w:val="425"/>
   <w:characterSpacingControl w:val="doNotCompress"/>
   <w:compat>
     <w:useFELayout/>
-    <w:compatSetting w:name="compatibilityMode" w:uri="http://schemas.microsoft.com/office/word" w:val="12"/>
   </w:compat>
   <w:rsids>
     <w:rsidRoot w:val="00A92D1C"/>
     <w:rsid w:val="00001DD0"/>
     <w:rsid w:val="0017700C"/>
+    <w:rsid w:val="003426CC"/>
     <w:rsid w:val="005F057E"/>
     <w:rsid w:val="008C3DCD"/>
     <w:rsid w:val="00A92D1C"/>
@@ -2780,7 +3169,7 @@
     <m:mathFont m:val="Cambria Math"/>
     <m:brkBin m:val="before"/>
     <m:brkBinSub m:val="--"/>
-    <m:smallFrac m:val="0"/>
+    <m:smallFrac m:val="off"/>
     <m:dispDef/>
     <m:lMargin m:val="0"/>
     <m:rMargin m:val="0"/>
@@ -2797,7 +3186,7 @@
 </file>
 
 <file path=word/glossary/styles.xml><?xml version="1.0" encoding="utf-8"?>
-<w:styles xmlns:mc="http://schemas.openxmlformats.org/markup-compatibility/2006" xmlns:r="http://schemas.openxmlformats.org/officeDocument/2006/relationships" xmlns:w="http://schemas.openxmlformats.org/wordprocessingml/2006/main" xmlns:w14="http://schemas.microsoft.com/office/word/2010/wordml" xmlns:w15="http://schemas.microsoft.com/office/word/2012/wordml" mc:Ignorable="w14 w15">
+<w:styles xmlns:r="http://schemas.openxmlformats.org/officeDocument/2006/relationships" xmlns:w="http://schemas.openxmlformats.org/wordprocessingml/2006/main">
   <w:docDefaults>
     <w:rPrDefault>
       <w:rPr>
@@ -2813,395 +3202,162 @@
       </w:pPr>
     </w:pPrDefault>
   </w:docDefaults>
-  <w:latentStyles w:defLockedState="0" w:defUIPriority="99" w:defSemiHidden="0" w:defUnhideWhenUsed="0" w:defQFormat="0" w:count="371">
-    <w:lsdException w:name="Normal" w:uiPriority="0" w:qFormat="1"/>
-    <w:lsdException w:name="heading 1" w:uiPriority="9" w:qFormat="1"/>
-    <w:lsdException w:name="heading 2" w:semiHidden="1" w:uiPriority="9" w:unhideWhenUsed="1" w:qFormat="1"/>
-    <w:lsdException w:name="heading 3" w:semiHidden="1" w:uiPriority="9" w:unhideWhenUsed="1" w:qFormat="1"/>
-    <w:lsdException w:name="heading 4" w:semiHidden="1" w:uiPriority="9" w:unhideWhenUsed="1" w:qFormat="1"/>
-    <w:lsdException w:name="heading 5" w:semiHidden="1" w:uiPriority="9" w:unhideWhenUsed="1" w:qFormat="1"/>
-    <w:lsdException w:name="heading 6" w:semiHidden="1" w:uiPriority="9" w:unhideWhenUsed="1" w:qFormat="1"/>
-    <w:lsdException w:name="heading 7" w:semiHidden="1" w:uiPriority="9" w:unhideWhenUsed="1" w:qFormat="1"/>
-    <w:lsdException w:name="heading 8" w:semiHidden="1" w:uiPriority="9" w:unhideWhenUsed="1" w:qFormat="1"/>
-    <w:lsdException w:name="heading 9" w:semiHidden="1" w:uiPriority="9" w:unhideWhenUsed="1" w:qFormat="1"/>
-    <w:lsdException w:name="index 1" w:semiHidden="1" w:unhideWhenUsed="1"/>
-    <w:lsdException w:name="index 2" w:semiHidden="1" w:unhideWhenUsed="1"/>
-    <w:lsdException w:name="index 3" w:semiHidden="1" w:unhideWhenUsed="1"/>
-    <w:lsdException w:name="index 4" w:semiHidden="1" w:unhideWhenUsed="1"/>
-    <w:lsdException w:name="index 5" w:semiHidden="1" w:unhideWhenUsed="1"/>
-    <w:lsdException w:name="index 6" w:semiHidden="1" w:unhideWhenUsed="1"/>
-    <w:lsdException w:name="index 7" w:semiHidden="1" w:unhideWhenUsed="1"/>
-    <w:lsdException w:name="index 8" w:semiHidden="1" w:unhideWhenUsed="1"/>
-    <w:lsdException w:name="index 9" w:semiHidden="1" w:unhideWhenUsed="1"/>
-    <w:lsdException w:name="toc 1" w:semiHidden="1" w:uiPriority="39" w:unhideWhenUsed="1"/>
-    <w:lsdException w:name="toc 2" w:semiHidden="1" w:uiPriority="39" w:unhideWhenUsed="1"/>
-    <w:lsdException w:name="toc 3" w:semiHidden="1" w:uiPriority="39" w:unhideWhenUsed="1"/>
-    <w:lsdException w:name="toc 4" w:semiHidden="1" w:uiPriority="39" w:unhideWhenUsed="1"/>
-    <w:lsdException w:name="toc 5" w:semiHidden="1" w:uiPriority="39" w:unhideWhenUsed="1"/>
-    <w:lsdException w:name="toc 6" w:semiHidden="1" w:uiPriority="39" w:unhideWhenUsed="1"/>
-    <w:lsdException w:name="toc 7" w:semiHidden="1" w:uiPriority="39" w:unhideWhenUsed="1"/>
-    <w:lsdException w:name="toc 8" w:semiHidden="1" w:uiPriority="39" w:unhideWhenUsed="1"/>
-    <w:lsdException w:name="toc 9" w:semiHidden="1" w:uiPriority="39" w:unhideWhenUsed="1"/>
-    <w:lsdException w:name="Normal Indent" w:semiHidden="1" w:unhideWhenUsed="1"/>
-    <w:lsdException w:name="footnote text" w:semiHidden="1" w:unhideWhenUsed="1"/>
-    <w:lsdException w:name="annotation text" w:semiHidden="1" w:unhideWhenUsed="1"/>
-    <w:lsdException w:name="header" w:semiHidden="1" w:unhideWhenUsed="1"/>
-    <w:lsdException w:name="footer" w:semiHidden="1" w:unhideWhenUsed="1"/>
-    <w:lsdException w:name="index heading" w:semiHidden="1" w:unhideWhenUsed="1"/>
-    <w:lsdException w:name="caption" w:semiHidden="1" w:uiPriority="35" w:unhideWhenUsed="1" w:qFormat="1"/>
-    <w:lsdException w:name="table of figures" w:semiHidden="1" w:unhideWhenUsed="1"/>
-    <w:lsdException w:name="envelope address" w:semiHidden="1" w:unhideWhenUsed="1"/>
-    <w:lsdException w:name="envelope return" w:semiHidden="1" w:unhideWhenUsed="1"/>
-    <w:lsdException w:name="footnote reference" w:semiHidden="1" w:unhideWhenUsed="1"/>
-    <w:lsdException w:name="annotation reference" w:semiHidden="1" w:unhideWhenUsed="1"/>
-    <w:lsdException w:name="line number" w:semiHidden="1" w:unhideWhenUsed="1"/>
-    <w:lsdException w:name="page number" w:semiHidden="1" w:unhideWhenUsed="1"/>
-    <w:lsdException w:name="endnote reference" w:semiHidden="1" w:unhideWhenUsed="1"/>
-    <w:lsdException w:name="endnote text" w:semiHidden="1" w:unhideWhenUsed="1"/>
-    <w:lsdException w:name="table of authorities" w:semiHidden="1" w:unhideWhenUsed="1"/>
-    <w:lsdException w:name="macro" w:semiHidden="1" w:unhideWhenUsed="1"/>
-    <w:lsdException w:name="toa heading" w:semiHidden="1" w:unhideWhenUsed="1"/>
-    <w:lsdException w:name="List" w:semiHidden="1" w:unhideWhenUsed="1"/>
-    <w:lsdException w:name="List Bullet" w:semiHidden="1" w:unhideWhenUsed="1"/>
-    <w:lsdException w:name="List Number" w:semiHidden="1" w:unhideWhenUsed="1"/>
-    <w:lsdException w:name="List 2" w:semiHidden="1" w:unhideWhenUsed="1"/>
-    <w:lsdException w:name="List 3" w:semiHidden="1" w:unhideWhenUsed="1"/>
-    <w:lsdException w:name="List 4" w:semiHidden="1" w:unhideWhenUsed="1"/>
-    <w:lsdException w:name="List 5" w:semiHidden="1" w:unhideWhenUsed="1"/>
-    <w:lsdException w:name="List Bullet 2" w:semiHidden="1" w:unhideWhenUsed="1"/>
-    <w:lsdException w:name="List Bullet 3" w:semiHidden="1" w:unhideWhenUsed="1"/>
-    <w:lsdException w:name="List Bullet 4" w:semiHidden="1" w:unhideWhenUsed="1"/>
-    <w:lsdException w:name="List Bullet 5" w:semiHidden="1" w:unhideWhenUsed="1"/>
-    <w:lsdException w:name="List Number 2" w:semiHidden="1" w:unhideWhenUsed="1"/>
-    <w:lsdException w:name="List Number 3" w:semiHidden="1" w:unhideWhenUsed="1"/>
-    <w:lsdException w:name="List Number 4" w:semiHidden="1" w:unhideWhenUsed="1"/>
-    <w:lsdException w:name="List Number 5" w:semiHidden="1" w:unhideWhenUsed="1"/>
-    <w:lsdException w:name="Title" w:uiPriority="10" w:qFormat="1"/>
-    <w:lsdException w:name="Closing" w:semiHidden="1" w:unhideWhenUsed="1"/>
-    <w:lsdException w:name="Signature" w:semiHidden="1" w:unhideWhenUsed="1"/>
-    <w:lsdException w:name="Default Paragraph Font" w:semiHidden="1" w:uiPriority="1" w:unhideWhenUsed="1"/>
-    <w:lsdException w:name="Body Text" w:semiHidden="1" w:unhideWhenUsed="1"/>
-    <w:lsdException w:name="Body Text Indent" w:semiHidden="1" w:unhideWhenUsed="1"/>
-    <w:lsdException w:name="List Continue" w:semiHidden="1" w:unhideWhenUsed="1"/>
-    <w:lsdException w:name="List Continue 2" w:semiHidden="1" w:unhideWhenUsed="1"/>
-    <w:lsdException w:name="List Continue 3" w:semiHidden="1" w:unhideWhenUsed="1"/>
-    <w:lsdException w:name="List Continue 4" w:semiHidden="1" w:unhideWhenUsed="1"/>
-    <w:lsdException w:name="List Continue 5" w:semiHidden="1" w:unhideWhenUsed="1"/>
-    <w:lsdException w:name="Message Header" w:semiHidden="1" w:unhideWhenUsed="1"/>
-    <w:lsdException w:name="Subtitle" w:uiPriority="11" w:qFormat="1"/>
-    <w:lsdException w:name="Salutation" w:semiHidden="1" w:unhideWhenUsed="1"/>
-    <w:lsdException w:name="Date" w:semiHidden="1" w:unhideWhenUsed="1"/>
-    <w:lsdException w:name="Body Text First Indent" w:semiHidden="1" w:unhideWhenUsed="1"/>
-    <w:lsdException w:name="Body Text First Indent 2" w:semiHidden="1" w:unhideWhenUsed="1"/>
-    <w:lsdException w:name="Note Heading" w:semiHidden="1" w:unhideWhenUsed="1"/>
-    <w:lsdException w:name="Body Text 2" w:semiHidden="1" w:unhideWhenUsed="1"/>
-    <w:lsdException w:name="Body Text 3" w:semiHidden="1" w:unhideWhenUsed="1"/>
-    <w:lsdException w:name="Body Text Indent 2" w:semiHidden="1" w:unhideWhenUsed="1"/>
-    <w:lsdException w:name="Body Text Indent 3" w:semiHidden="1" w:unhideWhenUsed="1"/>
-    <w:lsdException w:name="Block Text" w:semiHidden="1" w:unhideWhenUsed="1"/>
-    <w:lsdException w:name="Hyperlink" w:semiHidden="1" w:unhideWhenUsed="1"/>
-    <w:lsdException w:name="FollowedHyperlink" w:semiHidden="1" w:unhideWhenUsed="1"/>
-    <w:lsdException w:name="Strong" w:uiPriority="22" w:qFormat="1"/>
-    <w:lsdException w:name="Emphasis" w:uiPriority="20" w:qFormat="1"/>
-    <w:lsdException w:name="Document Map" w:semiHidden="1" w:unhideWhenUsed="1"/>
-    <w:lsdException w:name="Plain Text" w:semiHidden="1" w:unhideWhenUsed="1"/>
-    <w:lsdException w:name="E-mail Signature" w:semiHidden="1" w:unhideWhenUsed="1"/>
-    <w:lsdException w:name="HTML Top of Form" w:semiHidden="1" w:unhideWhenUsed="1"/>
-    <w:lsdException w:name="HTML Bottom of Form" w:semiHidden="1" w:unhideWhenUsed="1"/>
-    <w:lsdException w:name="Normal (Web)" w:semiHidden="1" w:unhideWhenUsed="1"/>
-    <w:lsdException w:name="HTML Acronym" w:semiHidden="1" w:unhideWhenUsed="1"/>
-    <w:lsdException w:name="HTML Address" w:semiHidden="1" w:unhideWhenUsed="1"/>
-    <w:lsdException w:name="HTML Cite" w:semiHidden="1" w:unhideWhenUsed="1"/>
-    <w:lsdException w:name="HTML Code" w:semiHidden="1" w:unhideWhenUsed="1"/>
-    <w:lsdException w:name="HTML Definition" w:semiHidden="1" w:unhideWhenUsed="1"/>
-    <w:lsdException w:name="HTML Keyboard" w:semiHidden="1" w:unhideWhenUsed="1"/>
-    <w:lsdException w:name="HTML Preformatted" w:semiHidden="1" w:unhideWhenUsed="1"/>
-    <w:lsdException w:name="HTML Sample" w:semiHidden="1" w:unhideWhenUsed="1"/>
-    <w:lsdException w:name="HTML Typewriter" w:semiHidden="1" w:unhideWhenUsed="1"/>
-    <w:lsdException w:name="HTML Variable" w:semiHidden="1" w:unhideWhenUsed="1"/>
-    <w:lsdException w:name="Normal Table" w:semiHidden="1" w:unhideWhenUsed="1"/>
-    <w:lsdException w:name="annotation subject" w:semiHidden="1" w:unhideWhenUsed="1"/>
-    <w:lsdException w:name="No List" w:semiHidden="1" w:unhideWhenUsed="1"/>
-    <w:lsdException w:name="Outline List 1" w:semiHidden="1" w:unhideWhenUsed="1"/>
-    <w:lsdException w:name="Outline List 2" w:semiHidden="1" w:unhideWhenUsed="1"/>
-    <w:lsdException w:name="Outline List 3" w:semiHidden="1" w:unhideWhenUsed="1"/>
-    <w:lsdException w:name="Table Simple 1" w:semiHidden="1" w:unhideWhenUsed="1"/>
-    <w:lsdException w:name="Table Simple 2" w:semiHidden="1" w:unhideWhenUsed="1"/>
-    <w:lsdException w:name="Table Simple 3" w:semiHidden="1" w:unhideWhenUsed="1"/>
-    <w:lsdException w:name="Table Classic 1" w:semiHidden="1" w:unhideWhenUsed="1"/>
-    <w:lsdException w:name="Table Classic 2" w:semiHidden="1" w:unhideWhenUsed="1"/>
-    <w:lsdException w:name="Table Classic 3" w:semiHidden="1" w:unhideWhenUsed="1"/>
-    <w:lsdException w:name="Table Classic 4" w:semiHidden="1" w:unhideWhenUsed="1"/>
-    <w:lsdException w:name="Table Colorful 1" w:semiHidden="1" w:unhideWhenUsed="1"/>
-    <w:lsdException w:name="Table Colorful 2" w:semiHidden="1" w:unhideWhenUsed="1"/>
-    <w:lsdException w:name="Table Colorful 3" w:semiHidden="1" w:unhideWhenUsed="1"/>
-    <w:lsdException w:name="Table Columns 1" w:semiHidden="1" w:unhideWhenUsed="1"/>
-    <w:lsdException w:name="Table Columns 2" w:semiHidden="1" w:unhideWhenUsed="1"/>
-    <w:lsdException w:name="Table Columns 3" w:semiHidden="1" w:unhideWhenUsed="1"/>
-    <w:lsdException w:name="Table Columns 4" w:semiHidden="1" w:unhideWhenUsed="1"/>
-    <w:lsdException w:name="Table Columns 5" w:semiHidden="1" w:unhideWhenUsed="1"/>
-    <w:lsdException w:name="Table Grid 1" w:semiHidden="1" w:unhideWhenUsed="1"/>
-    <w:lsdException w:name="Table Grid 2" w:semiHidden="1" w:unhideWhenUsed="1"/>
-    <w:lsdException w:name="Table Grid 3" w:semiHidden="1" w:unhideWhenUsed="1"/>
-    <w:lsdException w:name="Table Grid 4" w:semiHidden="1" w:unhideWhenUsed="1"/>
-    <w:lsdException w:name="Table Grid 5" w:semiHidden="1" w:unhideWhenUsed="1"/>
-    <w:lsdException w:name="Table Grid 6" w:semiHidden="1" w:unhideWhenUsed="1"/>
-    <w:lsdException w:name="Table Grid 7" w:semiHidden="1" w:unhideWhenUsed="1"/>
-    <w:lsdException w:name="Table Grid 8" w:semiHidden="1" w:unhideWhenUsed="1"/>
-    <w:lsdException w:name="Table List 1" w:semiHidden="1" w:unhideWhenUsed="1"/>
-    <w:lsdException w:name="Table List 2" w:semiHidden="1" w:unhideWhenUsed="1"/>
-    <w:lsdException w:name="Table List 3" w:semiHidden="1" w:unhideWhenUsed="1"/>
-    <w:lsdException w:name="Table List 4" w:semiHidden="1" w:unhideWhenUsed="1"/>
-    <w:lsdException w:name="Table List 5" w:semiHidden="1" w:unhideWhenUsed="1"/>
-    <w:lsdException w:name="Table List 6" w:semiHidden="1" w:unhideWhenUsed="1"/>
-    <w:lsdException w:name="Table List 7" w:semiHidden="1" w:unhideWhenUsed="1"/>
-    <w:lsdException w:name="Table List 8" w:semiHidden="1" w:unhideWhenUsed="1"/>
-    <w:lsdException w:name="Table 3D effects 1" w:semiHidden="1" w:unhideWhenUsed="1"/>
-    <w:lsdException w:name="Table 3D effects 2" w:semiHidden="1" w:unhideWhenUsed="1"/>
-    <w:lsdException w:name="Table 3D effects 3" w:semiHidden="1" w:unhideWhenUsed="1"/>
-    <w:lsdException w:name="Table Contemporary" w:semiHidden="1" w:unhideWhenUsed="1"/>
-    <w:lsdException w:name="Table Elegant" w:semiHidden="1" w:unhideWhenUsed="1"/>
-    <w:lsdException w:name="Table Professional" w:semiHidden="1" w:unhideWhenUsed="1"/>
-    <w:lsdException w:name="Table Subtle 1" w:semiHidden="1" w:unhideWhenUsed="1"/>
-    <w:lsdException w:name="Table Subtle 2" w:semiHidden="1" w:unhideWhenUsed="1"/>
-    <w:lsdException w:name="Table Web 1" w:semiHidden="1" w:unhideWhenUsed="1"/>
-    <w:lsdException w:name="Table Web 2" w:semiHidden="1" w:unhideWhenUsed="1"/>
-    <w:lsdException w:name="Table Web 3" w:semiHidden="1" w:unhideWhenUsed="1"/>
-    <w:lsdException w:name="Balloon Text" w:semiHidden="1" w:unhideWhenUsed="1"/>
-    <w:lsdException w:name="Table Grid" w:uiPriority="59"/>
-    <w:lsdException w:name="Table Theme" w:semiHidden="1" w:unhideWhenUsed="1"/>
-    <w:lsdException w:name="Placeholder Text" w:semiHidden="1"/>
-    <w:lsdException w:name="No Spacing" w:uiPriority="1" w:qFormat="1"/>
-    <w:lsdException w:name="Light Shading" w:uiPriority="60"/>
-    <w:lsdException w:name="Light List" w:uiPriority="61"/>
-    <w:lsdException w:name="Light Grid" w:uiPriority="62"/>
-    <w:lsdException w:name="Medium Shading 1" w:uiPriority="63"/>
-    <w:lsdException w:name="Medium Shading 2" w:uiPriority="64"/>
-    <w:lsdException w:name="Medium List 1" w:uiPriority="65"/>
-    <w:lsdException w:name="Medium List 2" w:uiPriority="66"/>
-    <w:lsdException w:name="Medium Grid 1" w:uiPriority="67"/>
-    <w:lsdException w:name="Medium Grid 2" w:uiPriority="68"/>
-    <w:lsdException w:name="Medium Grid 3" w:uiPriority="69"/>
-    <w:lsdException w:name="Dark List" w:uiPriority="70"/>
-    <w:lsdException w:name="Colorful Shading" w:uiPriority="71"/>
-    <w:lsdException w:name="Colorful List" w:uiPriority="72"/>
-    <w:lsdException w:name="Colorful Grid" w:uiPriority="73"/>
-    <w:lsdException w:name="Light Shading Accent 1" w:uiPriority="60"/>
-    <w:lsdException w:name="Light List Accent 1" w:uiPriority="61"/>
-    <w:lsdException w:name="Light Grid Accent 1" w:uiPriority="62"/>
-    <w:lsdException w:name="Medium Shading 1 Accent 1" w:uiPriority="63"/>
-    <w:lsdException w:name="Medium Shading 2 Accent 1" w:uiPriority="64"/>
-    <w:lsdException w:name="Medium List 1 Accent 1" w:uiPriority="65"/>
-    <w:lsdException w:name="Revision" w:semiHidden="1"/>
-    <w:lsdException w:name="List Paragraph" w:uiPriority="34" w:qFormat="1"/>
-    <w:lsdException w:name="Quote" w:uiPriority="29" w:qFormat="1"/>
-    <w:lsdException w:name="Intense Quote" w:uiPriority="30" w:qFormat="1"/>
-    <w:lsdException w:name="Medium List 2 Accent 1" w:uiPriority="66"/>
-    <w:lsdException w:name="Medium Grid 1 Accent 1" w:uiPriority="67"/>
-    <w:lsdException w:name="Medium Grid 2 Accent 1" w:uiPriority="68"/>
-    <w:lsdException w:name="Medium Grid 3 Accent 1" w:uiPriority="69"/>
-    <w:lsdException w:name="Dark List Accent 1" w:uiPriority="70"/>
-    <w:lsdException w:name="Colorful Shading Accent 1" w:uiPriority="71"/>
-    <w:lsdException w:name="Colorful List Accent 1" w:uiPriority="72"/>
-    <w:lsdException w:name="Colorful Grid Accent 1" w:uiPriority="73"/>
-    <w:lsdException w:name="Light Shading Accent 2" w:uiPriority="60"/>
-    <w:lsdException w:name="Light List Accent 2" w:uiPriority="61"/>
-    <w:lsdException w:name="Light Grid Accent 2" w:uiPriority="62"/>
-    <w:lsdException w:name="Medium Shading 1 Accent 2" w:uiPriority="63"/>
-    <w:lsdException w:name="Medium Shading 2 Accent 2" w:uiPriority="64"/>
-    <w:lsdException w:name="Medium List 1 Accent 2" w:uiPriority="65"/>
-    <w:lsdException w:name="Medium List 2 Accent 2" w:uiPriority="66"/>
-    <w:lsdException w:name="Medium Grid 1 Accent 2" w:uiPriority="67"/>
-    <w:lsdException w:name="Medium Grid 2 Accent 2" w:uiPriority="68"/>
-    <w:lsdException w:name="Medium Grid 3 Accent 2" w:uiPriority="69"/>
-    <w:lsdException w:name="Dark List Accent 2" w:uiPriority="70"/>
-    <w:lsdException w:name="Colorful Shading Accent 2" w:uiPriority="71"/>
-    <w:lsdException w:name="Colorful List Accent 2" w:uiPriority="72"/>
-    <w:lsdException w:name="Colorful Grid Accent 2" w:uiPriority="73"/>
-    <w:lsdException w:name="Light Shading Accent 3" w:uiPriority="60"/>
-    <w:lsdException w:name="Light List Accent 3" w:uiPriority="61"/>
-    <w:lsdException w:name="Light Grid Accent 3" w:uiPriority="62"/>
-    <w:lsdException w:name="Medium Shading 1 Accent 3" w:uiPriority="63"/>
-    <w:lsdException w:name="Medium Shading 2 Accent 3" w:uiPriority="64"/>
-    <w:lsdException w:name="Medium List 1 Accent 3" w:uiPriority="65"/>
-    <w:lsdException w:name="Medium List 2 Accent 3" w:uiPriority="66"/>
-    <w:lsdException w:name="Medium Grid 1 Accent 3" w:uiPriority="67"/>
-    <w:lsdException w:name="Medium Grid 2 Accent 3" w:uiPriority="68"/>
-    <w:lsdException w:name="Medium Grid 3 Accent 3" w:uiPriority="69"/>
-    <w:lsdException w:name="Dark List Accent 3" w:uiPriority="70"/>
-    <w:lsdException w:name="Colorful Shading Accent 3" w:uiPriority="71"/>
-    <w:lsdException w:name="Colorful List Accent 3" w:uiPriority="72"/>
-    <w:lsdException w:name="Colorful Grid Accent 3" w:uiPriority="73"/>
-    <w:lsdException w:name="Light Shading Accent 4" w:uiPriority="60"/>
-    <w:lsdException w:name="Light List Accent 4" w:uiPriority="61"/>
-    <w:lsdException w:name="Light Grid Accent 4" w:uiPriority="62"/>
-    <w:lsdException w:name="Medium Shading 1 Accent 4" w:uiPriority="63"/>
-    <w:lsdException w:name="Medium Shading 2 Accent 4" w:uiPriority="64"/>
-    <w:lsdException w:name="Medium List 1 Accent 4" w:uiPriority="65"/>
-    <w:lsdException w:name="Medium List 2 Accent 4" w:uiPriority="66"/>
-    <w:lsdException w:name="Medium Grid 1 Accent 4" w:uiPriority="67"/>
-    <w:lsdException w:name="Medium Grid 2 Accent 4" w:uiPriority="68"/>
-    <w:lsdException w:name="Medium Grid 3 Accent 4" w:uiPriority="69"/>
-    <w:lsdException w:name="Dark List Accent 4" w:uiPriority="70"/>
-    <w:lsdException w:name="Colorful Shading Accent 4" w:uiPriority="71"/>
-    <w:lsdException w:name="Colorful List Accent 4" w:uiPriority="72"/>
-    <w:lsdException w:name="Colorful Grid Accent 4" w:uiPriority="73"/>
-    <w:lsdException w:name="Light Shading Accent 5" w:uiPriority="60"/>
-    <w:lsdException w:name="Light List Accent 5" w:uiPriority="61"/>
-    <w:lsdException w:name="Light Grid Accent 5" w:uiPriority="62"/>
-    <w:lsdException w:name="Medium Shading 1 Accent 5" w:uiPriority="63"/>
-    <w:lsdException w:name="Medium Shading 2 Accent 5" w:uiPriority="64"/>
-    <w:lsdException w:name="Medium List 1 Accent 5" w:uiPriority="65"/>
-    <w:lsdException w:name="Medium List 2 Accent 5" w:uiPriority="66"/>
-    <w:lsdException w:name="Medium Grid 1 Accent 5" w:uiPriority="67"/>
-    <w:lsdException w:name="Medium Grid 2 Accent 5" w:uiPriority="68"/>
-    <w:lsdException w:name="Medium Grid 3 Accent 5" w:uiPriority="69"/>
-    <w:lsdException w:name="Dark List Accent 5" w:uiPriority="70"/>
-    <w:lsdException w:name="Colorful Shading Accent 5" w:uiPriority="71"/>
-    <w:lsdException w:name="Colorful List Accent 5" w:uiPriority="72"/>
-    <w:lsdException w:name="Colorful Grid Accent 5" w:uiPriority="73"/>
-    <w:lsdException w:name="Light Shading Accent 6" w:uiPriority="60"/>
-    <w:lsdException w:name="Light List Accent 6" w:uiPriority="61"/>
-    <w:lsdException w:name="Light Grid Accent 6" w:uiPriority="62"/>
-    <w:lsdException w:name="Medium Shading 1 Accent 6" w:uiPriority="63"/>
-    <w:lsdException w:name="Medium Shading 2 Accent 6" w:uiPriority="64"/>
-    <w:lsdException w:name="Medium List 1 Accent 6" w:uiPriority="65"/>
-    <w:lsdException w:name="Medium List 2 Accent 6" w:uiPriority="66"/>
-    <w:lsdException w:name="Medium Grid 1 Accent 6" w:uiPriority="67"/>
-    <w:lsdException w:name="Medium Grid 2 Accent 6" w:uiPriority="68"/>
-    <w:lsdException w:name="Medium Grid 3 Accent 6" w:uiPriority="69"/>
-    <w:lsdException w:name="Dark List Accent 6" w:uiPriority="70"/>
-    <w:lsdException w:name="Colorful Shading Accent 6" w:uiPriority="71"/>
-    <w:lsdException w:name="Colorful List Accent 6" w:uiPriority="72"/>
-    <w:lsdException w:name="Colorful Grid Accent 6" w:uiPriority="73"/>
-    <w:lsdException w:name="Subtle Emphasis" w:uiPriority="19" w:qFormat="1"/>
-    <w:lsdException w:name="Intense Emphasis" w:uiPriority="21" w:qFormat="1"/>
-    <w:lsdException w:name="Subtle Reference" w:uiPriority="31" w:qFormat="1"/>
-    <w:lsdException w:name="Intense Reference" w:uiPriority="32" w:qFormat="1"/>
-    <w:lsdException w:name="Book Title" w:uiPriority="33" w:qFormat="1"/>
-    <w:lsdException w:name="Bibliography" w:semiHidden="1" w:uiPriority="37" w:unhideWhenUsed="1"/>
-    <w:lsdException w:name="TOC Heading" w:semiHidden="1" w:uiPriority="39" w:unhideWhenUsed="1" w:qFormat="1"/>
-    <w:lsdException w:name="Plain Table 1" w:uiPriority="41"/>
-    <w:lsdException w:name="Plain Table 2" w:uiPriority="42"/>
-    <w:lsdException w:name="Plain Table 3" w:uiPriority="43"/>
-    <w:lsdException w:name="Plain Table 4" w:uiPriority="44"/>
-    <w:lsdException w:name="Plain Table 5" w:uiPriority="45"/>
-    <w:lsdException w:name="Grid Table Light" w:uiPriority="40"/>
-    <w:lsdException w:name="Grid Table 1 Light" w:uiPriority="46"/>
-    <w:lsdException w:name="Grid Table 2" w:uiPriority="47"/>
-    <w:lsdException w:name="Grid Table 3" w:uiPriority="48"/>
-    <w:lsdException w:name="Grid Table 4" w:uiPriority="49"/>
-    <w:lsdException w:name="Grid Table 5 Dark" w:uiPriority="50"/>
-    <w:lsdException w:name="Grid Table 6 Colorful" w:uiPriority="51"/>
-    <w:lsdException w:name="Grid Table 7 Colorful" w:uiPriority="52"/>
-    <w:lsdException w:name="Grid Table 1 Light Accent 1" w:uiPriority="46"/>
-    <w:lsdException w:name="Grid Table 2 Accent 1" w:uiPriority="47"/>
-    <w:lsdException w:name="Grid Table 3 Accent 1" w:uiPriority="48"/>
-    <w:lsdException w:name="Grid Table 4 Accent 1" w:uiPriority="49"/>
-    <w:lsdException w:name="Grid Table 5 Dark Accent 1" w:uiPriority="50"/>
-    <w:lsdException w:name="Grid Table 6 Colorful Accent 1" w:uiPriority="51"/>
-    <w:lsdException w:name="Grid Table 7 Colorful Accent 1" w:uiPriority="52"/>
-    <w:lsdException w:name="Grid Table 1 Light Accent 2" w:uiPriority="46"/>
-    <w:lsdException w:name="Grid Table 2 Accent 2" w:uiPriority="47"/>
-    <w:lsdException w:name="Grid Table 3 Accent 2" w:uiPriority="48"/>
-    <w:lsdException w:name="Grid Table 4 Accent 2" w:uiPriority="49"/>
-    <w:lsdException w:name="Grid Table 5 Dark Accent 2" w:uiPriority="50"/>
-    <w:lsdException w:name="Grid Table 6 Colorful Accent 2" w:uiPriority="51"/>
-    <w:lsdException w:name="Grid Table 7 Colorful Accent 2" w:uiPriority="52"/>
-    <w:lsdException w:name="Grid Table 1 Light Accent 3" w:uiPriority="46"/>
-    <w:lsdException w:name="Grid Table 2 Accent 3" w:uiPriority="47"/>
-    <w:lsdException w:name="Grid Table 3 Accent 3" w:uiPriority="48"/>
-    <w:lsdException w:name="Grid Table 4 Accent 3" w:uiPriority="49"/>
-    <w:lsdException w:name="Grid Table 5 Dark Accent 3" w:uiPriority="50"/>
-    <w:lsdException w:name="Grid Table 6 Colorful Accent 3" w:uiPriority="51"/>
-    <w:lsdException w:name="Grid Table 7 Colorful Accent 3" w:uiPriority="52"/>
-    <w:lsdException w:name="Grid Table 1 Light Accent 4" w:uiPriority="46"/>
-    <w:lsdException w:name="Grid Table 2 Accent 4" w:uiPriority="47"/>
-    <w:lsdException w:name="Grid Table 3 Accent 4" w:uiPriority="48"/>
-    <w:lsdException w:name="Grid Table 4 Accent 4" w:uiPriority="49"/>
-    <w:lsdException w:name="Grid Table 5 Dark Accent 4" w:uiPriority="50"/>
-    <w:lsdException w:name="Grid Table 6 Colorful Accent 4" w:uiPriority="51"/>
-    <w:lsdException w:name="Grid Table 7 Colorful Accent 4" w:uiPriority="52"/>
-    <w:lsdException w:name="Grid Table 1 Light Accent 5" w:uiPriority="46"/>
-    <w:lsdException w:name="Grid Table 2 Accent 5" w:uiPriority="47"/>
-    <w:lsdException w:name="Grid Table 3 Accent 5" w:uiPriority="48"/>
-    <w:lsdException w:name="Grid Table 4 Accent 5" w:uiPriority="49"/>
-    <w:lsdException w:name="Grid Table 5 Dark Accent 5" w:uiPriority="50"/>
-    <w:lsdException w:name="Grid Table 6 Colorful Accent 5" w:uiPriority="51"/>
-    <w:lsdException w:name="Grid Table 7 Colorful Accent 5" w:uiPriority="52"/>
-    <w:lsdException w:name="Grid Table 1 Light Accent 6" w:uiPriority="46"/>
-    <w:lsdException w:name="Grid Table 2 Accent 6" w:uiPriority="47"/>
-    <w:lsdException w:name="Grid Table 3 Accent 6" w:uiPriority="48"/>
-    <w:lsdException w:name="Grid Table 4 Accent 6" w:uiPriority="49"/>
-    <w:lsdException w:name="Grid Table 5 Dark Accent 6" w:uiPriority="50"/>
-    <w:lsdException w:name="Grid Table 6 Colorful Accent 6" w:uiPriority="51"/>
-    <w:lsdException w:name="Grid Table 7 Colorful Accent 6" w:uiPriority="52"/>
-    <w:lsdException w:name="List Table 1 Light" w:uiPriority="46"/>
-    <w:lsdException w:name="List Table 2" w:uiPriority="47"/>
-    <w:lsdException w:name="List Table 3" w:uiPriority="48"/>
-    <w:lsdException w:name="List Table 4" w:uiPriority="49"/>
-    <w:lsdException w:name="List Table 5 Dark" w:uiPriority="50"/>
-    <w:lsdException w:name="List Table 6 Colorful" w:uiPriority="51"/>
-    <w:lsdException w:name="List Table 7 Colorful" w:uiPriority="52"/>
-    <w:lsdException w:name="List Table 1 Light Accent 1" w:uiPriority="46"/>
-    <w:lsdException w:name="List Table 2 Accent 1" w:uiPriority="47"/>
-    <w:lsdException w:name="List Table 3 Accent 1" w:uiPriority="48"/>
-    <w:lsdException w:name="List Table 4 Accent 1" w:uiPriority="49"/>
-    <w:lsdException w:name="List Table 5 Dark Accent 1" w:uiPriority="50"/>
-    <w:lsdException w:name="List Table 6 Colorful Accent 1" w:uiPriority="51"/>
-    <w:lsdException w:name="List Table 7 Colorful Accent 1" w:uiPriority="52"/>
-    <w:lsdException w:name="List Table 1 Light Accent 2" w:uiPriority="46"/>
-    <w:lsdException w:name="List Table 2 Accent 2" w:uiPriority="47"/>
-    <w:lsdException w:name="List Table 3 Accent 2" w:uiPriority="48"/>
-    <w:lsdException w:name="List Table 4 Accent 2" w:uiPriority="49"/>
-    <w:lsdException w:name="List Table 5 Dark Accent 2" w:uiPriority="50"/>
-    <w:lsdException w:name="List Table 6 Colorful Accent 2" w:uiPriority="51"/>
-    <w:lsdException w:name="List Table 7 Colorful Accent 2" w:uiPriority="52"/>
-    <w:lsdException w:name="List Table 1 Light Accent 3" w:uiPriority="46"/>
-    <w:lsdException w:name="List Table 2 Accent 3" w:uiPriority="47"/>
-    <w:lsdException w:name="List Table 3 Accent 3" w:uiPriority="48"/>
-    <w:lsdException w:name="List Table 4 Accent 3" w:uiPriority="49"/>
-    <w:lsdException w:name="List Table 5 Dark Accent 3" w:uiPriority="50"/>
-    <w:lsdException w:name="List Table 6 Colorful Accent 3" w:uiPriority="51"/>
-    <w:lsdException w:name="List Table 7 Colorful Accent 3" w:uiPriority="52"/>
-    <w:lsdException w:name="List Table 1 Light Accent 4" w:uiPriority="46"/>
-    <w:lsdException w:name="List Table 2 Accent 4" w:uiPriority="47"/>
-    <w:lsdException w:name="List Table 3 Accent 4" w:uiPriority="48"/>
-    <w:lsdException w:name="List Table 4 Accent 4" w:uiPriority="49"/>
-    <w:lsdException w:name="List Table 5 Dark Accent 4" w:uiPriority="50"/>
-    <w:lsdException w:name="List Table 6 Colorful Accent 4" w:uiPriority="51"/>
-    <w:lsdException w:name="List Table 7 Colorful Accent 4" w:uiPriority="52"/>
-    <w:lsdException w:name="List Table 1 Light Accent 5" w:uiPriority="46"/>
-    <w:lsdException w:name="List Table 2 Accent 5" w:uiPriority="47"/>
-    <w:lsdException w:name="List Table 3 Accent 5" w:uiPriority="48"/>
-    <w:lsdException w:name="List Table 4 Accent 5" w:uiPriority="49"/>
-    <w:lsdException w:name="List Table 5 Dark Accent 5" w:uiPriority="50"/>
-    <w:lsdException w:name="List Table 6 Colorful Accent 5" w:uiPriority="51"/>
-    <w:lsdException w:name="List Table 7 Colorful Accent 5" w:uiPriority="52"/>
-    <w:lsdException w:name="List Table 1 Light Accent 6" w:uiPriority="46"/>
-    <w:lsdException w:name="List Table 2 Accent 6" w:uiPriority="47"/>
-    <w:lsdException w:name="List Table 3 Accent 6" w:uiPriority="48"/>
-    <w:lsdException w:name="List Table 4 Accent 6" w:uiPriority="49"/>
-    <w:lsdException w:name="List Table 5 Dark Accent 6" w:uiPriority="50"/>
-    <w:lsdException w:name="List Table 6 Colorful Accent 6" w:uiPriority="51"/>
-    <w:lsdException w:name="List Table 7 Colorful Accent 6" w:uiPriority="52"/>
+  <w:latentStyles w:defLockedState="0" w:defUIPriority="99" w:defSemiHidden="1" w:defUnhideWhenUsed="1" w:defQFormat="0" w:count="267">
+    <w:lsdException w:name="Normal" w:semiHidden="0" w:uiPriority="0" w:unhideWhenUsed="0" w:qFormat="1"/>
+    <w:lsdException w:name="heading 1" w:semiHidden="0" w:uiPriority="9" w:unhideWhenUsed="0" w:qFormat="1"/>
+    <w:lsdException w:name="heading 2" w:uiPriority="9" w:qFormat="1"/>
+    <w:lsdException w:name="heading 3" w:uiPriority="9" w:qFormat="1"/>
+    <w:lsdException w:name="heading 4" w:uiPriority="9" w:qFormat="1"/>
+    <w:lsdException w:name="heading 5" w:uiPriority="9" w:qFormat="1"/>
+    <w:lsdException w:name="heading 6" w:uiPriority="9" w:qFormat="1"/>
+    <w:lsdException w:name="heading 7" w:uiPriority="9" w:qFormat="1"/>
+    <w:lsdException w:name="heading 8" w:uiPriority="9" w:qFormat="1"/>
+    <w:lsdException w:name="heading 9" w:uiPriority="9" w:qFormat="1"/>
+    <w:lsdException w:name="toc 1" w:uiPriority="39"/>
+    <w:lsdException w:name="toc 2" w:uiPriority="39"/>
+    <w:lsdException w:name="toc 3" w:uiPriority="39"/>
+    <w:lsdException w:name="toc 4" w:uiPriority="39"/>
+    <w:lsdException w:name="toc 5" w:uiPriority="39"/>
+    <w:lsdException w:name="toc 6" w:uiPriority="39"/>
+    <w:lsdException w:name="toc 7" w:uiPriority="39"/>
+    <w:lsdException w:name="toc 8" w:uiPriority="39"/>
+    <w:lsdException w:name="toc 9" w:uiPriority="39"/>
+    <w:lsdException w:name="caption" w:uiPriority="35" w:qFormat="1"/>
+    <w:lsdException w:name="Title" w:semiHidden="0" w:uiPriority="10" w:unhideWhenUsed="0" w:qFormat="1"/>
+    <w:lsdException w:name="Default Paragraph Font" w:uiPriority="1"/>
+    <w:lsdException w:name="Subtitle" w:semiHidden="0" w:uiPriority="11" w:unhideWhenUsed="0" w:qFormat="1"/>
+    <w:lsdException w:name="Strong" w:semiHidden="0" w:uiPriority="22" w:unhideWhenUsed="0" w:qFormat="1"/>
+    <w:lsdException w:name="Emphasis" w:semiHidden="0" w:uiPriority="20" w:unhideWhenUsed="0" w:qFormat="1"/>
+    <w:lsdException w:name="Table Grid" w:semiHidden="0" w:uiPriority="59" w:unhideWhenUsed="0"/>
+    <w:lsdException w:name="Placeholder Text" w:unhideWhenUsed="0"/>
+    <w:lsdException w:name="No Spacing" w:semiHidden="0" w:uiPriority="1" w:unhideWhenUsed="0" w:qFormat="1"/>
+    <w:lsdException w:name="Light Shading" w:semiHidden="0" w:uiPriority="60" w:unhideWhenUsed="0"/>
+    <w:lsdException w:name="Light List" w:semiHidden="0" w:uiPriority="61" w:unhideWhenUsed="0"/>
+    <w:lsdException w:name="Light Grid" w:semiHidden="0" w:uiPriority="62" w:unhideWhenUsed="0"/>
+    <w:lsdException w:name="Medium Shading 1" w:semiHidden="0" w:uiPriority="63" w:unhideWhenUsed="0"/>
+    <w:lsdException w:name="Medium Shading 2" w:semiHidden="0" w:uiPriority="64" w:unhideWhenUsed="0"/>
+    <w:lsdException w:name="Medium List 1" w:semiHidden="0" w:uiPriority="65" w:unhideWhenUsed="0"/>
+    <w:lsdException w:name="Medium List 2" w:semiHidden="0" w:uiPriority="66" w:unhideWhenUsed="0"/>
+    <w:lsdException w:name="Medium Grid 1" w:semiHidden="0" w:uiPriority="67" w:unhideWhenUsed="0"/>
+    <w:lsdException w:name="Medium Grid 2" w:semiHidden="0" w:uiPriority="68" w:unhideWhenUsed="0"/>
+    <w:lsdException w:name="Medium Grid 3" w:semiHidden="0" w:uiPriority="69" w:unhideWhenUsed="0"/>
+    <w:lsdException w:name="Dark List" w:semiHidden="0" w:uiPriority="70" w:unhideWhenUsed="0"/>
+    <w:lsdException w:name="Colorful Shading" w:semiHidden="0" w:uiPriority="71" w:unhideWhenUsed="0"/>
+    <w:lsdException w:name="Colorful List" w:semiHidden="0" w:uiPriority="72" w:unhideWhenUsed="0"/>
+    <w:lsdException w:name="Colorful Grid" w:semiHidden="0" w:uiPriority="73" w:unhideWhenUsed="0"/>
+    <w:lsdException w:name="Light Shading Accent 1" w:semiHidden="0" w:uiPriority="60" w:unhideWhenUsed="0"/>
+    <w:lsdException w:name="Light List Accent 1" w:semiHidden="0" w:uiPriority="61" w:unhideWhenUsed="0"/>
+    <w:lsdException w:name="Light Grid Accent 1" w:semiHidden="0" w:uiPriority="62" w:unhideWhenUsed="0"/>
+    <w:lsdException w:name="Medium Shading 1 Accent 1" w:semiHidden="0" w:uiPriority="63" w:unhideWhenUsed="0"/>
+    <w:lsdException w:name="Medium Shading 2 Accent 1" w:semiHidden="0" w:uiPriority="64" w:unhideWhenUsed="0"/>
+    <w:lsdException w:name="Medium List 1 Accent 1" w:semiHidden="0" w:uiPriority="65" w:unhideWhenUsed="0"/>
+    <w:lsdException w:name="Revision" w:unhideWhenUsed="0"/>
+    <w:lsdException w:name="List Paragraph" w:semiHidden="0" w:uiPriority="34" w:unhideWhenUsed="0" w:qFormat="1"/>
+    <w:lsdException w:name="Quote" w:semiHidden="0" w:uiPriority="29" w:unhideWhenUsed="0" w:qFormat="1"/>
+    <w:lsdException w:name="Intense Quote" w:semiHidden="0" w:uiPriority="30" w:unhideWhenUsed="0" w:qFormat="1"/>
+    <w:lsdException w:name="Medium List 2 Accent 1" w:semiHidden="0" w:uiPriority="66" w:unhideWhenUsed="0"/>
+    <w:lsdException w:name="Medium Grid 1 Accent 1" w:semiHidden="0" w:uiPriority="67" w:unhideWhenUsed="0"/>
+    <w:lsdException w:name="Medium Grid 2 Accent 1" w:semiHidden="0" w:uiPriority="68" w:unhideWhenUsed="0"/>
+    <w:lsdException w:name="Medium Grid 3 Accent 1" w:semiHidden="0" w:uiPriority="69" w:unhideWhenUsed="0"/>
+    <w:lsdException w:name="Dark List Accent 1" w:semiHidden="0" w:uiPriority="70" w:unhideWhenUsed="0"/>
+    <w:lsdException w:name="Colorful Shading Accent 1" w:semiHidden="0" w:uiPriority="71" w:unhideWhenUsed="0"/>
+    <w:lsdException w:name="Colorful List Accent 1" w:semiHidden="0" w:uiPriority="72" w:unhideWhenUsed="0"/>
+    <w:lsdException w:name="Colorful Grid Accent 1" w:semiHidden="0" w:uiPriority="73" w:unhideWhenUsed="0"/>
+    <w:lsdException w:name="Light Shading Accent 2" w:semiHidden="0" w:uiPriority="60" w:unhideWhenUsed="0"/>
+    <w:lsdException w:name="Light List Accent 2" w:semiHidden="0" w:uiPriority="61" w:unhideWhenUsed="0"/>
+    <w:lsdException w:name="Light Grid Accent 2" w:semiHidden="0" w:uiPriority="62" w:unhideWhenUsed="0"/>
+    <w:lsdException w:name="Medium Shading 1 Accent 2" w:semiHidden="0" w:uiPriority="63" w:unhideWhenUsed="0"/>
+    <w:lsdException w:name="Medium Shading 2 Accent 2" w:semiHidden="0" w:uiPriority="64" w:unhideWhenUsed="0"/>
+    <w:lsdException w:name="Medium List 1 Accent 2" w:semiHidden="0" w:uiPriority="65" w:unhideWhenUsed="0"/>
+    <w:lsdException w:name="Medium List 2 Accent 2" w:semiHidden="0" w:uiPriority="66" w:unhideWhenUsed="0"/>
+    <w:lsdException w:name="Medium Grid 1 Accent 2" w:semiHidden="0" w:uiPriority="67" w:unhideWhenUsed="0"/>
+    <w:lsdException w:name="Medium Grid 2 Accent 2" w:semiHidden="0" w:uiPriority="68" w:unhideWhenUsed="0"/>
+    <w:lsdException w:name="Medium Grid 3 Accent 2" w:semiHidden="0" w:uiPriority="69" w:unhideWhenUsed="0"/>
+    <w:lsdException w:name="Dark List Accent 2" w:semiHidden="0" w:uiPriority="70" w:unhideWhenUsed="0"/>
+    <w:lsdException w:name="Colorful Shading Accent 2" w:semiHidden="0" w:uiPriority="71" w:unhideWhenUsed="0"/>
+    <w:lsdException w:name="Colorful List Accent 2" w:semiHidden="0" w:uiPriority="72" w:unhideWhenUsed="0"/>
+    <w:lsdException w:name="Colorful Grid Accent 2" w:semiHidden="0" w:uiPriority="73" w:unhideWhenUsed="0"/>
+    <w:lsdException w:name="Light Shading Accent 3" w:semiHidden="0" w:uiPriority="60" w:unhideWhenUsed="0"/>
+    <w:lsdException w:name="Light List Accent 3" w:semiHidden="0" w:uiPriority="61" w:unhideWhenUsed="0"/>
+    <w:lsdException w:name="Light Grid Accent 3" w:semiHidden="0" w:uiPriority="62" w:unhideWhenUsed="0"/>
+    <w:lsdException w:name="Medium Shading 1 Accent 3" w:semiHidden="0" w:uiPriority="63" w:unhideWhenUsed="0"/>
+    <w:lsdException w:name="Medium Shading 2 Accent 3" w:semiHidden="0" w:uiPriority="64" w:unhideWhenUsed="0"/>
+    <w:lsdException w:name="Medium List 1 Accent 3" w:semiHidden="0" w:uiPriority="65" w:unhideWhenUsed="0"/>
+    <w:lsdException w:name="Medium List 2 Accent 3" w:semiHidden="0" w:uiPriority="66" w:unhideWhenUsed="0"/>
+    <w:lsdException w:name="Medium Grid 1 Accent 3" w:semiHidden="0" w:uiPriority="67" w:unhideWhenUsed="0"/>
+    <w:lsdException w:name="Medium Grid 2 Accent 3" w:semiHidden="0" w:uiPriority="68" w:unhideWhenUsed="0"/>
+    <w:lsdException w:name="Medium Grid 3 Accent 3" w:semiHidden="0" w:uiPriority="69" w:unhideWhenUsed="0"/>
+    <w:lsdException w:name="Dark List Accent 3" w:semiHidden="0" w:uiPriority="70" w:unhideWhenUsed="0"/>
+    <w:lsdException w:name="Colorful Shading Accent 3" w:semiHidden="0" w:uiPriority="71" w:unhideWhenUsed="0"/>
+    <w:lsdException w:name="Colorful List Accent 3" w:semiHidden="0" w:uiPriority="72" w:unhideWhenUsed="0"/>
+    <w:lsdException w:name="Colorful Grid Accent 3" w:semiHidden="0" w:uiPriority="73" w:unhideWhenUsed="0"/>
+    <w:lsdException w:name="Light Shading Accent 4" w:semiHidden="0" w:uiPriority="60" w:unhideWhenUsed="0"/>
+    <w:lsdException w:name="Light List Accent 4" w:semiHidden="0" w:uiPriority="61" w:unhideWhenUsed="0"/>
+    <w:lsdException w:name="Light Grid Accent 4" w:semiHidden="0" w:uiPriority="62" w:unhideWhenUsed="0"/>
+    <w:lsdException w:name="Medium Shading 1 Accent 4" w:semiHidden="0" w:uiPriority="63" w:unhideWhenUsed="0"/>
+    <w:lsdException w:name="Medium Shading 2 Accent 4" w:semiHidden="0" w:uiPriority="64" w:unhideWhenUsed="0"/>
+    <w:lsdException w:name="Medium List 1 Accent 4" w:semiHidden="0" w:uiPriority="65" w:unhideWhenUsed="0"/>
+    <w:lsdException w:name="Medium List 2 Accent 4" w:semiHidden="0" w:uiPriority="66" w:unhideWhenUsed="0"/>
+    <w:lsdException w:name="Medium Grid 1 Accent 4" w:semiHidden="0" w:uiPriority="67" w:unhideWhenUsed="0"/>
+    <w:lsdException w:name="Medium Grid 2 Accent 4" w:semiHidden="0" w:uiPriority="68" w:unhideWhenUsed="0"/>
+    <w:lsdException w:name="Medium Grid 3 Accent 4" w:semiHidden="0" w:uiPriority="69" w:unhideWhenUsed="0"/>
+    <w:lsdException w:name="Dark List Accent 4" w:semiHidden="0" w:uiPriority="70" w:unhideWhenUsed="0"/>
+    <w:lsdException w:name="Colorful Shading Accent 4" w:semiHidden="0" w:uiPriority="71" w:unhideWhenUsed="0"/>
+    <w:lsdException w:name="Colorful List Accent 4" w:semiHidden="0" w:uiPriority="72" w:unhideWhenUsed="0"/>
+    <w:lsdException w:name="Colorful Grid Accent 4" w:semiHidden="0" w:uiPriority="73" w:unhideWhenUsed="0"/>
+    <w:lsdException w:name="Light Shading Accent 5" w:semiHidden="0" w:uiPriority="60" w:unhideWhenUsed="0"/>
+    <w:lsdException w:name="Light List Accent 5" w:semiHidden="0" w:uiPriority="61" w:unhideWhenUsed="0"/>
+    <w:lsdException w:name="Light Grid Accent 5" w:semiHidden="0" w:uiPriority="62" w:unhideWhenUsed="0"/>
+    <w:lsdException w:name="Medium Shading 1 Accent 5" w:semiHidden="0" w:uiPriority="63" w:unhideWhenUsed="0"/>
+    <w:lsdException w:name="Medium Shading 2 Accent 5" w:semiHidden="0" w:uiPriority="64" w:unhideWhenUsed="0"/>
+    <w:lsdException w:name="Medium List 1 Accent 5" w:semiHidden="0" w:uiPriority="65" w:unhideWhenUsed="0"/>
+    <w:lsdException w:name="Medium List 2 Accent 5" w:semiHidden="0" w:uiPriority="66" w:unhideWhenUsed="0"/>
+    <w:lsdException w:name="Medium Grid 1 Accent 5" w:semiHidden="0" w:uiPriority="67" w:unhideWhenUsed="0"/>
+    <w:lsdException w:name="Medium Grid 2 Accent 5" w:semiHidden="0" w:uiPriority="68" w:unhideWhenUsed="0"/>
+    <w:lsdException w:name="Medium Grid 3 Accent 5" w:semiHidden="0" w:uiPriority="69" w:unhideWhenUsed="0"/>
+    <w:lsdException w:name="Dark List Accent 5" w:semiHidden="0" w:uiPriority="70" w:unhideWhenUsed="0"/>
+    <w:lsdException w:name="Colorful Shading Accent 5" w:semiHidden="0" w:uiPriority="71" w:unhideWhenUsed="0"/>
+    <w:lsdException w:name="Colorful List Accent 5" w:semiHidden="0" w:uiPriority="72" w:unhideWhenUsed="0"/>
+    <w:lsdException w:name="Colorful Grid Accent 5" w:semiHidden="0" w:uiPriority="73" w:unhideWhenUsed="0"/>
+    <w:lsdException w:name="Light Shading Accent 6" w:semiHidden="0" w:uiPriority="60" w:unhideWhenUsed="0"/>
+    <w:lsdException w:name="Light List Accent 6" w:semiHidden="0" w:uiPriority="61" w:unhideWhenUsed="0"/>
+    <w:lsdException w:name="Light Grid Accent 6" w:semiHidden="0" w:uiPriority="62" w:unhideWhenUsed="0"/>
+    <w:lsdException w:name="Medium Shading 1 Accent 6" w:semiHidden="0" w:uiPriority="63" w:unhideWhenUsed="0"/>
+    <w:lsdException w:name="Medium Shading 2 Accent 6" w:semiHidden="0" w:uiPriority="64" w:unhideWhenUsed="0"/>
+    <w:lsdException w:name="Medium List 1 Accent 6" w:semiHidden="0" w:uiPriority="65" w:unhideWhenUsed="0"/>
+    <w:lsdException w:name="Medium List 2 Accent 6" w:semiHidden="0" w:uiPriority="66" w:unhideWhenUsed="0"/>
+    <w:lsdException w:name="Medium Grid 1 Accent 6" w:semiHidden="0" w:uiPriority="67" w:unhideWhenUsed="0"/>
+    <w:lsdException w:name="Medium Grid 2 Accent 6" w:semiHidden="0" w:uiPriority="68" w:unhideWhenUsed="0"/>
+    <w:lsdException w:name="Medium Grid 3 Accent 6" w:semiHidden="0" w:uiPriority="69" w:unhideWhenUsed="0"/>
+    <w:lsdException w:name="Dark List Accent 6" w:semiHidden="0" w:uiPriority="70" w:unhideWhenUsed="0"/>
+    <w:lsdException w:name="Colorful Shading Accent 6" w:semiHidden="0" w:uiPriority="71" w:unhideWhenUsed="0"/>
+    <w:lsdException w:name="Colorful List Accent 6" w:semiHidden="0" w:uiPriority="72" w:unhideWhenUsed="0"/>
+    <w:lsdException w:name="Colorful Grid Accent 6" w:semiHidden="0" w:uiPriority="73" w:unhideWhenUsed="0"/>
+    <w:lsdException w:name="Subtle Emphasis" w:semiHidden="0" w:uiPriority="19" w:unhideWhenUsed="0" w:qFormat="1"/>
+    <w:lsdException w:name="Intense Emphasis" w:semiHidden="0" w:uiPriority="21" w:unhideWhenUsed="0" w:qFormat="1"/>
+    <w:lsdException w:name="Subtle Reference" w:semiHidden="0" w:uiPriority="31" w:unhideWhenUsed="0" w:qFormat="1"/>
+    <w:lsdException w:name="Intense Reference" w:semiHidden="0" w:uiPriority="32" w:unhideWhenUsed="0" w:qFormat="1"/>
+    <w:lsdException w:name="Book Title" w:semiHidden="0" w:uiPriority="33" w:unhideWhenUsed="0" w:qFormat="1"/>
+    <w:lsdException w:name="Bibliography" w:uiPriority="37"/>
+    <w:lsdException w:name="TOC Heading" w:uiPriority="39" w:qFormat="1"/>
   </w:latentStyles>
   <w:style w:type="paragraph" w:default="1" w:styleId="Normal">
     <w:name w:val="Normal"/>
     <w:qFormat/>
     <w:rsid w:val="00001DD0"/>
   </w:style>
-  <w:style w:type="character" w:default="1" w:styleId="DefaultParagraphFont">
+  <w:style w:type="character" w:default="1" w:styleId="Tipodeletrapredefinidodopargrafo">
     <w:name w:val="Default Paragraph Font"/>
     <w:uiPriority w:val="1"/>
     <w:semiHidden/>
     <w:unhideWhenUsed/>
   </w:style>
-  <w:style w:type="table" w:default="1" w:styleId="TableNormal">
+  <w:style w:type="table" w:default="1" w:styleId="Tabelanormal">
     <w:name w:val="Normal Table"/>
     <w:uiPriority w:val="99"/>
     <w:semiHidden/>
     <w:unhideWhenUsed/>
+    <w:qFormat/>
     <w:tblPr>
       <w:tblInd w:w="0" w:type="dxa"/>
       <w:tblCellMar>
@@ -3212,7 +3368,7 @@
       </w:tblCellMar>
     </w:tblPr>
   </w:style>
-  <w:style w:type="numbering" w:default="1" w:styleId="NoList">
+  <w:style w:type="numbering" w:default="1" w:styleId="Semlista">
     <w:name w:val="No List"/>
     <w:uiPriority w:val="99"/>
     <w:semiHidden/>
@@ -3234,7 +3390,7 @@
 </file>
 
 <file path=word/glossary/webSettings.xml><?xml version="1.0" encoding="utf-8"?>
-<w:webSettings xmlns:mc="http://schemas.openxmlformats.org/markup-compatibility/2006" xmlns:r="http://schemas.openxmlformats.org/officeDocument/2006/relationships" xmlns:w="http://schemas.openxmlformats.org/wordprocessingml/2006/main" xmlns:w14="http://schemas.microsoft.com/office/word/2010/wordml" xmlns:w15="http://schemas.microsoft.com/office/word/2012/wordml" mc:Ignorable="w14 w15">
+<w:webSettings xmlns:r="http://schemas.openxmlformats.org/officeDocument/2006/relationships" xmlns:w="http://schemas.openxmlformats.org/wordprocessingml/2006/main">
   <w:optimizeForBrowser/>
 </w:webSettings>
 </file>

</xml_diff>

<commit_message>
adicionado read_me e relatório atualizado
</commit_message>
<xml_diff>
--- a/docs/Relatorio-LPOO.docx
+++ b/docs/Relatorio-LPOO.docx
@@ -596,7 +596,7 @@
           <w:lang w:eastAsia="pt-PT"/>
         </w:rPr>
         <w:drawing>
-          <wp:anchor distT="0" distB="0" distL="114300" distR="114300" simplePos="0" relativeHeight="251654656" behindDoc="1" locked="0" layoutInCell="1" allowOverlap="1">
+          <wp:anchor distT="0" distB="0" distL="114300" distR="114300" simplePos="0" relativeHeight="251654656" behindDoc="1" locked="0" layoutInCell="1" allowOverlap="1" wp14:anchorId="5587051A" wp14:editId="37DBAABC">
             <wp:simplePos x="0" y="0"/>
             <wp:positionH relativeFrom="column">
               <wp:posOffset>66675</wp:posOffset>
@@ -1705,8 +1705,31 @@
           <w:sz w:val="26"/>
           <w:szCs w:val="26"/>
         </w:rPr>
-        <w:t>As classes estão estruturadas desta forma... (o que é que ponho aqui?)</w:t>
-      </w:r>
+        <w:t>H</w:t>
+      </w:r>
+      <w:r>
+        <w:rPr>
+          <w:sz w:val="26"/>
+          <w:szCs w:val="26"/>
+        </w:rPr>
+        <w:t>á quatro</w:t>
+      </w:r>
+      <w:r>
+        <w:rPr>
+          <w:sz w:val="26"/>
+          <w:szCs w:val="26"/>
+        </w:rPr>
+        <w:t xml:space="preserve"> tipos de classes, aquelas que extendem uma </w:t>
+      </w:r>
+      <w:r>
+        <w:rPr>
+          <w:sz w:val="26"/>
+          <w:szCs w:val="26"/>
+        </w:rPr>
+        <w:t>activity e que são utilizadas para criar uma cena (scene) que vai ser exebida no ecrã do dispositivo Android agrupadas no package com.blockman.game, as classes que guardam dados (que formam objetos) agrupadas em com.blockman.data, são exemplos as classes “Box” e “Map”,  a classe de testes uniários em com.blockman.test e a classe de lógica em com.blockman.logic.</w:t>
+      </w:r>
+      <w:bookmarkStart w:id="0" w:name="_GoBack"/>
+      <w:bookmarkEnd w:id="0"/>
     </w:p>
     <w:p>
       <w:pPr>
@@ -1960,21 +1983,7 @@
           <w:szCs w:val="28"/>
         </w:rPr>
         <w:tab/>
-        <w:t xml:space="preserve">Para concluir, temos a dizer que gostámos bastante do primeiro projeto desenvolvido em Android, e sem dúvida que é uma área em que gostaríamos de voltar a trabalhar no futuro. </w:t>
-      </w:r>
-      <w:r>
-        <w:rPr>
-          <w:sz w:val="28"/>
-          <w:szCs w:val="28"/>
-        </w:rPr>
-        <w:t>Apesar das dificuldades sentidas, sentimos que conseguimos contorn</w:t>
-      </w:r>
-      <w:r>
-        <w:rPr>
-          <w:sz w:val="28"/>
-          <w:szCs w:val="28"/>
-        </w:rPr>
-        <w:t>á-las.</w:t>
+        <w:t>Para concluir, temos a dizer que gostámos bastante do primeiro projeto desenvolvido em Android, e sem dúvida que é uma área em que gostaríamos de voltar a trabalhar no futuro. Apesar das dificuldades sentidas, sentimos que conseguimos contorná-las.</w:t>
       </w:r>
     </w:p>
     <w:p>
@@ -2013,8 +2022,6 @@
         </w:rPr>
         <w:t>em desenvolvê-la, e para concluir achamos que a disciplina em causa (LPOO) tem sido uma mais valia, incluindo a aprendizagem de conceitos importantíssimos na área de Informática e Computação, à espera que estes sejam úteis no futuro.</w:t>
       </w:r>
-      <w:bookmarkStart w:id="0" w:name="_GoBack"/>
-      <w:bookmarkEnd w:id="0"/>
       <w:r>
         <w:rPr>
           <w:sz w:val="28"/>
@@ -3420,6 +3427,7 @@
     <w:rsid w:val="005F057E"/>
     <w:rsid w:val="008C3DCD"/>
     <w:rsid w:val="00A92D1C"/>
+    <w:rsid w:val="00B7070D"/>
     <w:rsid w:val="00BF67BE"/>
   </w:rsids>
   <m:mathPr>

</xml_diff>